<commit_message>
updated data_analysis.sql file and data_analysis.docx file to airbnb_WashingtonDC project
</commit_message>
<xml_diff>
--- a/airbnb_WashingtonDC/data_analysis.docx
+++ b/airbnb_WashingtonDC/data_analysis.docx
@@ -153,7 +153,29 @@
           <w:szCs w:val="19"/>
         </w:rPr>
         <w:tab/>
-        <w:t>Washington, D.C., District of Columbia, United States 13 September, 2023</w:t>
+        <w:t xml:space="preserve">Washington, D.C., District of Columbia, United States 13 </w:t>
+      </w:r>
+      <w:proofErr w:type="gramStart"/>
+      <w:r>
+        <w:rPr>
+          <w:rFonts w:ascii="Consolas" w:hAnsi="Consolas" w:cs="Consolas"/>
+          <w:color w:val="008000"/>
+          <w:kern w:val="0"/>
+          <w:sz w:val="19"/>
+          <w:szCs w:val="19"/>
+        </w:rPr>
+        <w:t>September,</w:t>
+      </w:r>
+      <w:proofErr w:type="gramEnd"/>
+      <w:r>
+        <w:rPr>
+          <w:rFonts w:ascii="Consolas" w:hAnsi="Consolas" w:cs="Consolas"/>
+          <w:color w:val="008000"/>
+          <w:kern w:val="0"/>
+          <w:sz w:val="19"/>
+          <w:szCs w:val="19"/>
+        </w:rPr>
+        <w:t xml:space="preserve"> 2023</w:t>
       </w:r>
     </w:p>
     <w:p>
@@ -324,23 +346,9 @@
           <w:szCs w:val="19"/>
         </w:rPr>
         <w:tab/>
-        <w:t>The dataset has been imported into MS SQL Server in Local Database Machine.</w:t>
-      </w:r>
-    </w:p>
-    <w:p>
-      <w:pPr>
-        <w:autoSpaceDE w:val="0"/>
-        <w:autoSpaceDN w:val="0"/>
-        <w:adjustRightInd w:val="0"/>
-        <w:spacing w:after="0" w:line="240" w:lineRule="auto"/>
-        <w:rPr>
-          <w:rFonts w:ascii="Consolas" w:hAnsi="Consolas" w:cs="Consolas"/>
-          <w:color w:val="000000"/>
-          <w:kern w:val="0"/>
-          <w:sz w:val="19"/>
-          <w:szCs w:val="19"/>
-        </w:rPr>
-      </w:pPr>
+        <w:t xml:space="preserve">The dataset has been imported into MS SQL Server in </w:t>
+      </w:r>
+      <w:proofErr w:type="gramStart"/>
       <w:r>
         <w:rPr>
           <w:rFonts w:ascii="Consolas" w:hAnsi="Consolas" w:cs="Consolas"/>
@@ -349,24 +357,46 @@
           <w:sz w:val="19"/>
           <w:szCs w:val="19"/>
         </w:rPr>
+        <w:t>Local</w:t>
+      </w:r>
+      <w:proofErr w:type="gramEnd"/>
+      <w:r>
+        <w:rPr>
+          <w:rFonts w:ascii="Consolas" w:hAnsi="Consolas" w:cs="Consolas"/>
+          <w:color w:val="008000"/>
+          <w:kern w:val="0"/>
+          <w:sz w:val="19"/>
+          <w:szCs w:val="19"/>
+        </w:rPr>
+        <w:t xml:space="preserve"> Database Machine.</w:t>
+      </w:r>
+    </w:p>
+    <w:p>
+      <w:pPr>
+        <w:autoSpaceDE w:val="0"/>
+        <w:autoSpaceDN w:val="0"/>
+        <w:adjustRightInd w:val="0"/>
+        <w:spacing w:after="0" w:line="240" w:lineRule="auto"/>
+        <w:rPr>
+          <w:rFonts w:ascii="Consolas" w:hAnsi="Consolas" w:cs="Consolas"/>
+          <w:color w:val="000000"/>
+          <w:kern w:val="0"/>
+          <w:sz w:val="19"/>
+          <w:szCs w:val="19"/>
+        </w:rPr>
+      </w:pPr>
+      <w:r>
+        <w:rPr>
+          <w:rFonts w:ascii="Consolas" w:hAnsi="Consolas" w:cs="Consolas"/>
+          <w:color w:val="008000"/>
+          <w:kern w:val="0"/>
+          <w:sz w:val="19"/>
+          <w:szCs w:val="19"/>
+        </w:rPr>
         <w:tab/>
-        <w:t>The dataset has been cleaned (please refer to data_cleaning.sql for details)</w:t>
-      </w:r>
-    </w:p>
-    <w:p>
-      <w:pPr>
-        <w:autoSpaceDE w:val="0"/>
-        <w:autoSpaceDN w:val="0"/>
-        <w:adjustRightInd w:val="0"/>
-        <w:spacing w:after="0" w:line="240" w:lineRule="auto"/>
-        <w:rPr>
-          <w:rFonts w:ascii="Consolas" w:hAnsi="Consolas" w:cs="Consolas"/>
-          <w:color w:val="000000"/>
-          <w:kern w:val="0"/>
-          <w:sz w:val="19"/>
-          <w:szCs w:val="19"/>
-        </w:rPr>
-      </w:pPr>
+        <w:t xml:space="preserve">The dataset has been cleaned (please refer to </w:t>
+      </w:r>
+      <w:proofErr w:type="spellStart"/>
       <w:r>
         <w:rPr>
           <w:rFonts w:ascii="Consolas" w:hAnsi="Consolas" w:cs="Consolas"/>
@@ -375,8 +405,66 @@
           <w:sz w:val="19"/>
           <w:szCs w:val="19"/>
         </w:rPr>
+        <w:t>data_cleaning.sql</w:t>
+      </w:r>
+      <w:proofErr w:type="spellEnd"/>
+      <w:r>
+        <w:rPr>
+          <w:rFonts w:ascii="Consolas" w:hAnsi="Consolas" w:cs="Consolas"/>
+          <w:color w:val="008000"/>
+          <w:kern w:val="0"/>
+          <w:sz w:val="19"/>
+          <w:szCs w:val="19"/>
+        </w:rPr>
+        <w:t xml:space="preserve"> for details)</w:t>
+      </w:r>
+    </w:p>
+    <w:p>
+      <w:pPr>
+        <w:autoSpaceDE w:val="0"/>
+        <w:autoSpaceDN w:val="0"/>
+        <w:adjustRightInd w:val="0"/>
+        <w:spacing w:after="0" w:line="240" w:lineRule="auto"/>
+        <w:rPr>
+          <w:rFonts w:ascii="Consolas" w:hAnsi="Consolas" w:cs="Consolas"/>
+          <w:color w:val="000000"/>
+          <w:kern w:val="0"/>
+          <w:sz w:val="19"/>
+          <w:szCs w:val="19"/>
+        </w:rPr>
+      </w:pPr>
+      <w:r>
+        <w:rPr>
+          <w:rFonts w:ascii="Consolas" w:hAnsi="Consolas" w:cs="Consolas"/>
+          <w:color w:val="008000"/>
+          <w:kern w:val="0"/>
+          <w:sz w:val="19"/>
+          <w:szCs w:val="19"/>
+        </w:rPr>
         <w:tab/>
-        <w:t xml:space="preserve">The dataset has been organized and structured (please refer to data_modeling.sql) </w:t>
+        <w:t xml:space="preserve">The dataset has been organized and structured (please refer to </w:t>
+      </w:r>
+      <w:proofErr w:type="spellStart"/>
+      <w:r>
+        <w:rPr>
+          <w:rFonts w:ascii="Consolas" w:hAnsi="Consolas" w:cs="Consolas"/>
+          <w:color w:val="008000"/>
+          <w:kern w:val="0"/>
+          <w:sz w:val="19"/>
+          <w:szCs w:val="19"/>
+        </w:rPr>
+        <w:t>data_modeling.sql</w:t>
+      </w:r>
+      <w:proofErr w:type="spellEnd"/>
+      <w:r>
+        <w:rPr>
+          <w:rFonts w:ascii="Consolas" w:hAnsi="Consolas" w:cs="Consolas"/>
+          <w:color w:val="008000"/>
+          <w:kern w:val="0"/>
+          <w:sz w:val="19"/>
+          <w:szCs w:val="19"/>
+        </w:rPr>
+        <w:t xml:space="preserve">) </w:t>
       </w:r>
     </w:p>
     <w:p>
@@ -641,6 +729,7 @@
         </w:rPr>
         <w:t>(</w:t>
       </w:r>
+      <w:proofErr w:type="spellStart"/>
       <w:r>
         <w:rPr>
           <w:rFonts w:ascii="Consolas" w:hAnsi="Consolas" w:cs="Consolas"/>
@@ -651,6 +740,7 @@
         </w:rPr>
         <w:t>number_of_reviews</w:t>
       </w:r>
+      <w:proofErr w:type="spellEnd"/>
       <w:r>
         <w:rPr>
           <w:rFonts w:ascii="Consolas" w:hAnsi="Consolas" w:cs="Consolas"/>
@@ -689,8 +779,20 @@
           <w:sz w:val="19"/>
           <w:szCs w:val="19"/>
         </w:rPr>
-        <w:t xml:space="preserve"> total_bookings</w:t>
-      </w:r>
+        <w:t xml:space="preserve"> </w:t>
+      </w:r>
+      <w:proofErr w:type="spellStart"/>
+      <w:r>
+        <w:rPr>
+          <w:rFonts w:ascii="Consolas" w:hAnsi="Consolas" w:cs="Consolas"/>
+          <w:color w:val="000000"/>
+          <w:kern w:val="0"/>
+          <w:sz w:val="19"/>
+          <w:szCs w:val="19"/>
+        </w:rPr>
+        <w:t>total_bookings</w:t>
+      </w:r>
+      <w:proofErr w:type="spellEnd"/>
     </w:p>
     <w:p>
       <w:pPr>
@@ -724,7 +826,18 @@
           <w:sz w:val="19"/>
           <w:szCs w:val="19"/>
         </w:rPr>
-        <w:t xml:space="preserve"> dbo</w:t>
+        <w:t xml:space="preserve"> </w:t>
+      </w:r>
+      <w:proofErr w:type="spellStart"/>
+      <w:r>
+        <w:rPr>
+          <w:rFonts w:ascii="Consolas" w:hAnsi="Consolas" w:cs="Consolas"/>
+          <w:color w:val="000000"/>
+          <w:kern w:val="0"/>
+          <w:sz w:val="19"/>
+          <w:szCs w:val="19"/>
+        </w:rPr>
+        <w:t>dbo</w:t>
       </w:r>
       <w:r>
         <w:rPr>
@@ -746,6 +859,7 @@
         </w:rPr>
         <w:t>listings_cleaned</w:t>
       </w:r>
+      <w:proofErr w:type="spellEnd"/>
     </w:p>
     <w:p>
       <w:pPr>
@@ -1054,8 +1168,20 @@
           <w:sz w:val="19"/>
           <w:szCs w:val="19"/>
         </w:rPr>
-        <w:t xml:space="preserve"> total_accomm_properties</w:t>
-      </w:r>
+        <w:t xml:space="preserve"> </w:t>
+      </w:r>
+      <w:proofErr w:type="spellStart"/>
+      <w:r>
+        <w:rPr>
+          <w:rFonts w:ascii="Consolas" w:hAnsi="Consolas" w:cs="Consolas"/>
+          <w:color w:val="000000"/>
+          <w:kern w:val="0"/>
+          <w:sz w:val="19"/>
+          <w:szCs w:val="19"/>
+        </w:rPr>
+        <w:t>total_accomm_properties</w:t>
+      </w:r>
+      <w:proofErr w:type="spellEnd"/>
     </w:p>
     <w:p>
       <w:pPr>
@@ -1089,7 +1215,18 @@
           <w:sz w:val="19"/>
           <w:szCs w:val="19"/>
         </w:rPr>
-        <w:t xml:space="preserve"> dbo</w:t>
+        <w:t xml:space="preserve"> </w:t>
+      </w:r>
+      <w:proofErr w:type="spellStart"/>
+      <w:r>
+        <w:rPr>
+          <w:rFonts w:ascii="Consolas" w:hAnsi="Consolas" w:cs="Consolas"/>
+          <w:color w:val="000000"/>
+          <w:kern w:val="0"/>
+          <w:sz w:val="19"/>
+          <w:szCs w:val="19"/>
+        </w:rPr>
+        <w:t>dbo</w:t>
       </w:r>
       <w:r>
         <w:rPr>
@@ -1111,6 +1248,7 @@
         </w:rPr>
         <w:t>listings_cleaned</w:t>
       </w:r>
+      <w:proofErr w:type="spellEnd"/>
     </w:p>
     <w:p>
       <w:pPr>
@@ -1371,6 +1509,7 @@
         </w:rPr>
         <w:t>(</w:t>
       </w:r>
+      <w:proofErr w:type="spellStart"/>
       <w:r>
         <w:rPr>
           <w:rFonts w:ascii="Consolas" w:hAnsi="Consolas" w:cs="Consolas"/>
@@ -1381,6 +1520,7 @@
         </w:rPr>
         <w:t>host_id</w:t>
       </w:r>
+      <w:proofErr w:type="spellEnd"/>
       <w:r>
         <w:rPr>
           <w:rFonts w:ascii="Consolas" w:hAnsi="Consolas" w:cs="Consolas"/>
@@ -1419,8 +1559,20 @@
           <w:sz w:val="19"/>
           <w:szCs w:val="19"/>
         </w:rPr>
-        <w:t xml:space="preserve"> total_hosts</w:t>
-      </w:r>
+        <w:t xml:space="preserve"> </w:t>
+      </w:r>
+      <w:proofErr w:type="spellStart"/>
+      <w:r>
+        <w:rPr>
+          <w:rFonts w:ascii="Consolas" w:hAnsi="Consolas" w:cs="Consolas"/>
+          <w:color w:val="000000"/>
+          <w:kern w:val="0"/>
+          <w:sz w:val="19"/>
+          <w:szCs w:val="19"/>
+        </w:rPr>
+        <w:t>total_hosts</w:t>
+      </w:r>
+      <w:proofErr w:type="spellEnd"/>
     </w:p>
     <w:p>
       <w:pPr>
@@ -1454,7 +1606,18 @@
           <w:sz w:val="19"/>
           <w:szCs w:val="19"/>
         </w:rPr>
-        <w:t xml:space="preserve"> dbo</w:t>
+        <w:t xml:space="preserve"> </w:t>
+      </w:r>
+      <w:proofErr w:type="spellStart"/>
+      <w:r>
+        <w:rPr>
+          <w:rFonts w:ascii="Consolas" w:hAnsi="Consolas" w:cs="Consolas"/>
+          <w:color w:val="000000"/>
+          <w:kern w:val="0"/>
+          <w:sz w:val="19"/>
+          <w:szCs w:val="19"/>
+        </w:rPr>
+        <w:t>dbo</w:t>
       </w:r>
       <w:r>
         <w:rPr>
@@ -1476,6 +1639,7 @@
         </w:rPr>
         <w:t>host_profile</w:t>
       </w:r>
+      <w:proofErr w:type="spellEnd"/>
     </w:p>
     <w:p>
       <w:pPr>
@@ -1625,6 +1789,720 @@
           <w:szCs w:val="19"/>
         </w:rPr>
         <w:lastRenderedPageBreak/>
+        <w:t>--</w:t>
+      </w:r>
+      <w:r>
+        <w:rPr>
+          <w:rFonts w:ascii="Consolas" w:hAnsi="Consolas" w:cs="Consolas"/>
+          <w:color w:val="008000"/>
+          <w:kern w:val="0"/>
+          <w:sz w:val="19"/>
+          <w:szCs w:val="19"/>
+        </w:rPr>
+        <w:tab/>
+      </w:r>
+      <w:r>
+        <w:rPr>
+          <w:rFonts w:ascii="Consolas" w:hAnsi="Consolas" w:cs="Consolas"/>
+          <w:color w:val="008000"/>
+          <w:kern w:val="0"/>
+          <w:sz w:val="19"/>
+          <w:szCs w:val="19"/>
+        </w:rPr>
+        <w:tab/>
+      </w:r>
+      <w:r>
+        <w:rPr>
+          <w:rFonts w:ascii="Consolas" w:hAnsi="Consolas" w:cs="Consolas"/>
+          <w:color w:val="008000"/>
+          <w:kern w:val="0"/>
+          <w:sz w:val="19"/>
+          <w:szCs w:val="19"/>
+        </w:rPr>
+        <w:t>4. Average Booking.</w:t>
+      </w:r>
+    </w:p>
+    <w:p>
+      <w:pPr>
+        <w:autoSpaceDE w:val="0"/>
+        <w:autoSpaceDN w:val="0"/>
+        <w:adjustRightInd w:val="0"/>
+        <w:spacing w:after="0" w:line="240" w:lineRule="auto"/>
+        <w:rPr>
+          <w:rFonts w:ascii="Consolas" w:hAnsi="Consolas" w:cs="Consolas"/>
+          <w:color w:val="000000"/>
+          <w:kern w:val="0"/>
+          <w:sz w:val="19"/>
+          <w:szCs w:val="19"/>
+        </w:rPr>
+      </w:pPr>
+      <w:r>
+        <w:rPr>
+          <w:rFonts w:ascii="Consolas" w:hAnsi="Consolas" w:cs="Consolas"/>
+          <w:color w:val="0000FF"/>
+          <w:kern w:val="0"/>
+          <w:sz w:val="19"/>
+          <w:szCs w:val="19"/>
+        </w:rPr>
+        <w:t>SELECT</w:t>
+      </w:r>
+      <w:r>
+        <w:rPr>
+          <w:rFonts w:ascii="Consolas" w:hAnsi="Consolas" w:cs="Consolas"/>
+          <w:color w:val="000000"/>
+          <w:kern w:val="0"/>
+          <w:sz w:val="19"/>
+          <w:szCs w:val="19"/>
+        </w:rPr>
+        <w:t xml:space="preserve"> </w:t>
+      </w:r>
+      <w:r>
+        <w:rPr>
+          <w:rFonts w:ascii="Consolas" w:hAnsi="Consolas" w:cs="Consolas"/>
+          <w:color w:val="FF00FF"/>
+          <w:kern w:val="0"/>
+          <w:sz w:val="19"/>
+          <w:szCs w:val="19"/>
+        </w:rPr>
+        <w:t>SUM</w:t>
+      </w:r>
+      <w:r>
+        <w:rPr>
+          <w:rFonts w:ascii="Consolas" w:hAnsi="Consolas" w:cs="Consolas"/>
+          <w:color w:val="808080"/>
+          <w:kern w:val="0"/>
+          <w:sz w:val="19"/>
+          <w:szCs w:val="19"/>
+        </w:rPr>
+        <w:t>(</w:t>
+      </w:r>
+      <w:proofErr w:type="spellStart"/>
+      <w:r>
+        <w:rPr>
+          <w:rFonts w:ascii="Consolas" w:hAnsi="Consolas" w:cs="Consolas"/>
+          <w:color w:val="000000"/>
+          <w:kern w:val="0"/>
+          <w:sz w:val="19"/>
+          <w:szCs w:val="19"/>
+        </w:rPr>
+        <w:t>number_of_reviews</w:t>
+      </w:r>
+      <w:proofErr w:type="spellEnd"/>
+      <w:r>
+        <w:rPr>
+          <w:rFonts w:ascii="Consolas" w:hAnsi="Consolas" w:cs="Consolas"/>
+          <w:color w:val="808080"/>
+          <w:kern w:val="0"/>
+          <w:sz w:val="19"/>
+          <w:szCs w:val="19"/>
+        </w:rPr>
+        <w:t>)</w:t>
+      </w:r>
+      <w:r>
+        <w:rPr>
+          <w:rFonts w:ascii="Consolas" w:hAnsi="Consolas" w:cs="Consolas"/>
+          <w:color w:val="000000"/>
+          <w:kern w:val="0"/>
+          <w:sz w:val="19"/>
+          <w:szCs w:val="19"/>
+        </w:rPr>
+        <w:t xml:space="preserve"> </w:t>
+      </w:r>
+      <w:r>
+        <w:rPr>
+          <w:rFonts w:ascii="Consolas" w:hAnsi="Consolas" w:cs="Consolas"/>
+          <w:color w:val="808080"/>
+          <w:kern w:val="0"/>
+          <w:sz w:val="19"/>
+          <w:szCs w:val="19"/>
+        </w:rPr>
+        <w:t>/</w:t>
+      </w:r>
+      <w:r>
+        <w:rPr>
+          <w:rFonts w:ascii="Consolas" w:hAnsi="Consolas" w:cs="Consolas"/>
+          <w:color w:val="000000"/>
+          <w:kern w:val="0"/>
+          <w:sz w:val="19"/>
+          <w:szCs w:val="19"/>
+        </w:rPr>
+        <w:t xml:space="preserve"> </w:t>
+      </w:r>
+      <w:r>
+        <w:rPr>
+          <w:rFonts w:ascii="Consolas" w:hAnsi="Consolas" w:cs="Consolas"/>
+          <w:color w:val="FF00FF"/>
+          <w:kern w:val="0"/>
+          <w:sz w:val="19"/>
+          <w:szCs w:val="19"/>
+        </w:rPr>
+        <w:t>COUNT</w:t>
+      </w:r>
+      <w:r>
+        <w:rPr>
+          <w:rFonts w:ascii="Consolas" w:hAnsi="Consolas" w:cs="Consolas"/>
+          <w:color w:val="808080"/>
+          <w:kern w:val="0"/>
+          <w:sz w:val="19"/>
+          <w:szCs w:val="19"/>
+        </w:rPr>
+        <w:t>(</w:t>
+      </w:r>
+      <w:r>
+        <w:rPr>
+          <w:rFonts w:ascii="Consolas" w:hAnsi="Consolas" w:cs="Consolas"/>
+          <w:color w:val="000000"/>
+          <w:kern w:val="0"/>
+          <w:sz w:val="19"/>
+          <w:szCs w:val="19"/>
+        </w:rPr>
+        <w:t>id</w:t>
+      </w:r>
+      <w:r>
+        <w:rPr>
+          <w:rFonts w:ascii="Consolas" w:hAnsi="Consolas" w:cs="Consolas"/>
+          <w:color w:val="808080"/>
+          <w:kern w:val="0"/>
+          <w:sz w:val="19"/>
+          <w:szCs w:val="19"/>
+        </w:rPr>
+        <w:t>)</w:t>
+      </w:r>
+      <w:r>
+        <w:rPr>
+          <w:rFonts w:ascii="Consolas" w:hAnsi="Consolas" w:cs="Consolas"/>
+          <w:color w:val="000000"/>
+          <w:kern w:val="0"/>
+          <w:sz w:val="19"/>
+          <w:szCs w:val="19"/>
+        </w:rPr>
+        <w:t xml:space="preserve"> </w:t>
+      </w:r>
+      <w:r>
+        <w:rPr>
+          <w:rFonts w:ascii="Consolas" w:hAnsi="Consolas" w:cs="Consolas"/>
+          <w:color w:val="0000FF"/>
+          <w:kern w:val="0"/>
+          <w:sz w:val="19"/>
+          <w:szCs w:val="19"/>
+        </w:rPr>
+        <w:t>AS</w:t>
+      </w:r>
+      <w:r>
+        <w:rPr>
+          <w:rFonts w:ascii="Consolas" w:hAnsi="Consolas" w:cs="Consolas"/>
+          <w:color w:val="000000"/>
+          <w:kern w:val="0"/>
+          <w:sz w:val="19"/>
+          <w:szCs w:val="19"/>
+        </w:rPr>
+        <w:t xml:space="preserve"> </w:t>
+      </w:r>
+      <w:proofErr w:type="spellStart"/>
+      <w:r>
+        <w:rPr>
+          <w:rFonts w:ascii="Consolas" w:hAnsi="Consolas" w:cs="Consolas"/>
+          <w:color w:val="000000"/>
+          <w:kern w:val="0"/>
+          <w:sz w:val="19"/>
+          <w:szCs w:val="19"/>
+        </w:rPr>
+        <w:t>avg_per_accomm_property</w:t>
+      </w:r>
+      <w:proofErr w:type="spellEnd"/>
+    </w:p>
+    <w:p>
+      <w:pPr>
+        <w:autoSpaceDE w:val="0"/>
+        <w:autoSpaceDN w:val="0"/>
+        <w:adjustRightInd w:val="0"/>
+        <w:spacing w:after="0" w:line="240" w:lineRule="auto"/>
+        <w:rPr>
+          <w:rFonts w:ascii="Consolas" w:hAnsi="Consolas" w:cs="Consolas"/>
+          <w:color w:val="000000"/>
+          <w:kern w:val="0"/>
+          <w:sz w:val="19"/>
+          <w:szCs w:val="19"/>
+        </w:rPr>
+      </w:pPr>
+      <w:r>
+        <w:rPr>
+          <w:rFonts w:ascii="Consolas" w:hAnsi="Consolas" w:cs="Consolas"/>
+          <w:color w:val="000000"/>
+          <w:kern w:val="0"/>
+          <w:sz w:val="19"/>
+          <w:szCs w:val="19"/>
+        </w:rPr>
+        <w:tab/>
+      </w:r>
+      <w:r>
+        <w:rPr>
+          <w:rFonts w:ascii="Consolas" w:hAnsi="Consolas" w:cs="Consolas"/>
+          <w:color w:val="808080"/>
+          <w:kern w:val="0"/>
+          <w:sz w:val="19"/>
+          <w:szCs w:val="19"/>
+        </w:rPr>
+        <w:t>,</w:t>
+      </w:r>
+      <w:r>
+        <w:rPr>
+          <w:rFonts w:ascii="Consolas" w:hAnsi="Consolas" w:cs="Consolas"/>
+          <w:color w:val="000000"/>
+          <w:kern w:val="0"/>
+          <w:sz w:val="19"/>
+          <w:szCs w:val="19"/>
+        </w:rPr>
+        <w:t xml:space="preserve"> </w:t>
+      </w:r>
+      <w:r>
+        <w:rPr>
+          <w:rFonts w:ascii="Consolas" w:hAnsi="Consolas" w:cs="Consolas"/>
+          <w:color w:val="FF00FF"/>
+          <w:kern w:val="0"/>
+          <w:sz w:val="19"/>
+          <w:szCs w:val="19"/>
+        </w:rPr>
+        <w:t>SUM</w:t>
+      </w:r>
+      <w:r>
+        <w:rPr>
+          <w:rFonts w:ascii="Consolas" w:hAnsi="Consolas" w:cs="Consolas"/>
+          <w:color w:val="808080"/>
+          <w:kern w:val="0"/>
+          <w:sz w:val="19"/>
+          <w:szCs w:val="19"/>
+        </w:rPr>
+        <w:t>(</w:t>
+      </w:r>
+      <w:proofErr w:type="spellStart"/>
+      <w:r>
+        <w:rPr>
+          <w:rFonts w:ascii="Consolas" w:hAnsi="Consolas" w:cs="Consolas"/>
+          <w:color w:val="000000"/>
+          <w:kern w:val="0"/>
+          <w:sz w:val="19"/>
+          <w:szCs w:val="19"/>
+        </w:rPr>
+        <w:t>number_of_reviews</w:t>
+      </w:r>
+      <w:proofErr w:type="spellEnd"/>
+      <w:r>
+        <w:rPr>
+          <w:rFonts w:ascii="Consolas" w:hAnsi="Consolas" w:cs="Consolas"/>
+          <w:color w:val="808080"/>
+          <w:kern w:val="0"/>
+          <w:sz w:val="19"/>
+          <w:szCs w:val="19"/>
+        </w:rPr>
+        <w:t>)</w:t>
+      </w:r>
+      <w:r>
+        <w:rPr>
+          <w:rFonts w:ascii="Consolas" w:hAnsi="Consolas" w:cs="Consolas"/>
+          <w:color w:val="000000"/>
+          <w:kern w:val="0"/>
+          <w:sz w:val="19"/>
+          <w:szCs w:val="19"/>
+        </w:rPr>
+        <w:t xml:space="preserve"> </w:t>
+      </w:r>
+      <w:r>
+        <w:rPr>
+          <w:rFonts w:ascii="Consolas" w:hAnsi="Consolas" w:cs="Consolas"/>
+          <w:color w:val="808080"/>
+          <w:kern w:val="0"/>
+          <w:sz w:val="19"/>
+          <w:szCs w:val="19"/>
+        </w:rPr>
+        <w:t>/</w:t>
+      </w:r>
+      <w:r>
+        <w:rPr>
+          <w:rFonts w:ascii="Consolas" w:hAnsi="Consolas" w:cs="Consolas"/>
+          <w:color w:val="000000"/>
+          <w:kern w:val="0"/>
+          <w:sz w:val="19"/>
+          <w:szCs w:val="19"/>
+        </w:rPr>
+        <w:t xml:space="preserve"> </w:t>
+      </w:r>
+      <w:r>
+        <w:rPr>
+          <w:rFonts w:ascii="Consolas" w:hAnsi="Consolas" w:cs="Consolas"/>
+          <w:color w:val="FF00FF"/>
+          <w:kern w:val="0"/>
+          <w:sz w:val="19"/>
+          <w:szCs w:val="19"/>
+        </w:rPr>
+        <w:t>COUNT</w:t>
+      </w:r>
+      <w:r>
+        <w:rPr>
+          <w:rFonts w:ascii="Consolas" w:hAnsi="Consolas" w:cs="Consolas"/>
+          <w:color w:val="808080"/>
+          <w:kern w:val="0"/>
+          <w:sz w:val="19"/>
+          <w:szCs w:val="19"/>
+        </w:rPr>
+        <w:t>(</w:t>
+      </w:r>
+      <w:r>
+        <w:rPr>
+          <w:rFonts w:ascii="Consolas" w:hAnsi="Consolas" w:cs="Consolas"/>
+          <w:color w:val="0000FF"/>
+          <w:kern w:val="0"/>
+          <w:sz w:val="19"/>
+          <w:szCs w:val="19"/>
+        </w:rPr>
+        <w:t>distinct</w:t>
+      </w:r>
+      <w:r>
+        <w:rPr>
+          <w:rFonts w:ascii="Consolas" w:hAnsi="Consolas" w:cs="Consolas"/>
+          <w:color w:val="000000"/>
+          <w:kern w:val="0"/>
+          <w:sz w:val="19"/>
+          <w:szCs w:val="19"/>
+        </w:rPr>
+        <w:t xml:space="preserve"> </w:t>
+      </w:r>
+      <w:proofErr w:type="spellStart"/>
+      <w:r>
+        <w:rPr>
+          <w:rFonts w:ascii="Consolas" w:hAnsi="Consolas" w:cs="Consolas"/>
+          <w:color w:val="FF00FF"/>
+          <w:kern w:val="0"/>
+          <w:sz w:val="19"/>
+          <w:szCs w:val="19"/>
+        </w:rPr>
+        <w:t>host_id</w:t>
+      </w:r>
+      <w:proofErr w:type="spellEnd"/>
+      <w:r>
+        <w:rPr>
+          <w:rFonts w:ascii="Consolas" w:hAnsi="Consolas" w:cs="Consolas"/>
+          <w:color w:val="808080"/>
+          <w:kern w:val="0"/>
+          <w:sz w:val="19"/>
+          <w:szCs w:val="19"/>
+        </w:rPr>
+        <w:t>)</w:t>
+      </w:r>
+      <w:r>
+        <w:rPr>
+          <w:rFonts w:ascii="Consolas" w:hAnsi="Consolas" w:cs="Consolas"/>
+          <w:color w:val="000000"/>
+          <w:kern w:val="0"/>
+          <w:sz w:val="19"/>
+          <w:szCs w:val="19"/>
+        </w:rPr>
+        <w:t xml:space="preserve"> </w:t>
+      </w:r>
+      <w:r>
+        <w:rPr>
+          <w:rFonts w:ascii="Consolas" w:hAnsi="Consolas" w:cs="Consolas"/>
+          <w:color w:val="0000FF"/>
+          <w:kern w:val="0"/>
+          <w:sz w:val="19"/>
+          <w:szCs w:val="19"/>
+        </w:rPr>
+        <w:t>AS</w:t>
+      </w:r>
+      <w:r>
+        <w:rPr>
+          <w:rFonts w:ascii="Consolas" w:hAnsi="Consolas" w:cs="Consolas"/>
+          <w:color w:val="000000"/>
+          <w:kern w:val="0"/>
+          <w:sz w:val="19"/>
+          <w:szCs w:val="19"/>
+        </w:rPr>
+        <w:t xml:space="preserve"> </w:t>
+      </w:r>
+      <w:proofErr w:type="spellStart"/>
+      <w:r>
+        <w:rPr>
+          <w:rFonts w:ascii="Consolas" w:hAnsi="Consolas" w:cs="Consolas"/>
+          <w:color w:val="000000"/>
+          <w:kern w:val="0"/>
+          <w:sz w:val="19"/>
+          <w:szCs w:val="19"/>
+        </w:rPr>
+        <w:t>avg_per_host</w:t>
+      </w:r>
+      <w:proofErr w:type="spellEnd"/>
+    </w:p>
+    <w:p>
+      <w:pPr>
+        <w:autoSpaceDE w:val="0"/>
+        <w:autoSpaceDN w:val="0"/>
+        <w:adjustRightInd w:val="0"/>
+        <w:spacing w:after="0" w:line="240" w:lineRule="auto"/>
+        <w:rPr>
+          <w:rFonts w:ascii="Consolas" w:hAnsi="Consolas" w:cs="Consolas"/>
+          <w:color w:val="000000"/>
+          <w:kern w:val="0"/>
+          <w:sz w:val="19"/>
+          <w:szCs w:val="19"/>
+        </w:rPr>
+      </w:pPr>
+      <w:r>
+        <w:rPr>
+          <w:rFonts w:ascii="Consolas" w:hAnsi="Consolas" w:cs="Consolas"/>
+          <w:color w:val="0000FF"/>
+          <w:kern w:val="0"/>
+          <w:sz w:val="19"/>
+          <w:szCs w:val="19"/>
+        </w:rPr>
+        <w:t>FROM</w:t>
+      </w:r>
+      <w:r>
+        <w:rPr>
+          <w:rFonts w:ascii="Consolas" w:hAnsi="Consolas" w:cs="Consolas"/>
+          <w:color w:val="000000"/>
+          <w:kern w:val="0"/>
+          <w:sz w:val="19"/>
+          <w:szCs w:val="19"/>
+        </w:rPr>
+        <w:t xml:space="preserve"> </w:t>
+      </w:r>
+      <w:proofErr w:type="spellStart"/>
+      <w:r>
+        <w:rPr>
+          <w:rFonts w:ascii="Consolas" w:hAnsi="Consolas" w:cs="Consolas"/>
+          <w:color w:val="000000"/>
+          <w:kern w:val="0"/>
+          <w:sz w:val="19"/>
+          <w:szCs w:val="19"/>
+        </w:rPr>
+        <w:t>dbo</w:t>
+      </w:r>
+      <w:r>
+        <w:rPr>
+          <w:rFonts w:ascii="Consolas" w:hAnsi="Consolas" w:cs="Consolas"/>
+          <w:color w:val="808080"/>
+          <w:kern w:val="0"/>
+          <w:sz w:val="19"/>
+          <w:szCs w:val="19"/>
+        </w:rPr>
+        <w:t>.</w:t>
+      </w:r>
+      <w:r>
+        <w:rPr>
+          <w:rFonts w:ascii="Consolas" w:hAnsi="Consolas" w:cs="Consolas"/>
+          <w:color w:val="000000"/>
+          <w:kern w:val="0"/>
+          <w:sz w:val="19"/>
+          <w:szCs w:val="19"/>
+        </w:rPr>
+        <w:t>listings_cleaned</w:t>
+      </w:r>
+      <w:proofErr w:type="spellEnd"/>
+      <w:r>
+        <w:rPr>
+          <w:rFonts w:ascii="Consolas" w:hAnsi="Consolas" w:cs="Consolas"/>
+          <w:color w:val="000000"/>
+          <w:kern w:val="0"/>
+          <w:sz w:val="19"/>
+          <w:szCs w:val="19"/>
+        </w:rPr>
+        <w:t xml:space="preserve"> </w:t>
+      </w:r>
+      <w:r>
+        <w:rPr>
+          <w:rFonts w:ascii="Consolas" w:hAnsi="Consolas" w:cs="Consolas"/>
+          <w:color w:val="0000FF"/>
+          <w:kern w:val="0"/>
+          <w:sz w:val="19"/>
+          <w:szCs w:val="19"/>
+        </w:rPr>
+        <w:t>AS</w:t>
+      </w:r>
+      <w:r>
+        <w:rPr>
+          <w:rFonts w:ascii="Consolas" w:hAnsi="Consolas" w:cs="Consolas"/>
+          <w:color w:val="000000"/>
+          <w:kern w:val="0"/>
+          <w:sz w:val="19"/>
+          <w:szCs w:val="19"/>
+        </w:rPr>
+        <w:t xml:space="preserve"> </w:t>
+      </w:r>
+      <w:proofErr w:type="spellStart"/>
+      <w:r>
+        <w:rPr>
+          <w:rFonts w:ascii="Consolas" w:hAnsi="Consolas" w:cs="Consolas"/>
+          <w:color w:val="000000"/>
+          <w:kern w:val="0"/>
+          <w:sz w:val="19"/>
+          <w:szCs w:val="19"/>
+        </w:rPr>
+        <w:t>lis</w:t>
+      </w:r>
+      <w:proofErr w:type="spellEnd"/>
+    </w:p>
+    <w:p>
+      <w:pPr>
+        <w:autoSpaceDE w:val="0"/>
+        <w:autoSpaceDN w:val="0"/>
+        <w:adjustRightInd w:val="0"/>
+        <w:spacing w:after="0" w:line="240" w:lineRule="auto"/>
+        <w:rPr>
+          <w:rFonts w:ascii="Consolas" w:hAnsi="Consolas" w:cs="Consolas"/>
+          <w:color w:val="000000"/>
+          <w:kern w:val="0"/>
+          <w:sz w:val="19"/>
+          <w:szCs w:val="19"/>
+        </w:rPr>
+      </w:pPr>
+    </w:p>
+    <w:p>
+      <w:pPr>
+        <w:autoSpaceDE w:val="0"/>
+        <w:autoSpaceDN w:val="0"/>
+        <w:adjustRightInd w:val="0"/>
+        <w:spacing w:after="0" w:line="240" w:lineRule="auto"/>
+        <w:rPr>
+          <w:rFonts w:ascii="Consolas" w:hAnsi="Consolas" w:cs="Consolas"/>
+          <w:color w:val="000000"/>
+          <w:kern w:val="0"/>
+          <w:sz w:val="19"/>
+          <w:szCs w:val="19"/>
+        </w:rPr>
+      </w:pPr>
+      <w:r>
+        <w:rPr>
+          <w:rFonts w:ascii="Consolas" w:hAnsi="Consolas" w:cs="Consolas"/>
+          <w:color w:val="000000"/>
+          <w:kern w:val="0"/>
+          <w:sz w:val="19"/>
+          <w:szCs w:val="19"/>
+        </w:rPr>
+        <w:t>--Outcome:</w:t>
+      </w:r>
+    </w:p>
+    <w:p>
+      <w:pPr>
+        <w:autoSpaceDE w:val="0"/>
+        <w:autoSpaceDN w:val="0"/>
+        <w:adjustRightInd w:val="0"/>
+        <w:spacing w:after="0" w:line="240" w:lineRule="auto"/>
+        <w:rPr>
+          <w:rFonts w:ascii="Consolas" w:hAnsi="Consolas" w:cs="Consolas"/>
+          <w:color w:val="000000"/>
+          <w:kern w:val="0"/>
+          <w:sz w:val="19"/>
+          <w:szCs w:val="19"/>
+        </w:rPr>
+      </w:pPr>
+      <w:r>
+        <w:rPr>
+          <w:noProof/>
+        </w:rPr>
+        <w:drawing>
+          <wp:inline distT="0" distB="0" distL="0" distR="0" wp14:anchorId="6ECA65CE" wp14:editId="65B07583">
+            <wp:extent cx="3038475" cy="1057275"/>
+            <wp:effectExtent l="0" t="0" r="9525" b="9525"/>
+            <wp:docPr id="1421833928" name="Picture 1" descr="A screenshot of a computer&#10;&#10;Description automatically generated"/>
+            <wp:cNvGraphicFramePr>
+              <a:graphicFrameLocks xmlns:a="http://schemas.openxmlformats.org/drawingml/2006/main" noChangeAspect="1"/>
+            </wp:cNvGraphicFramePr>
+            <a:graphic xmlns:a="http://schemas.openxmlformats.org/drawingml/2006/main">
+              <a:graphicData uri="http://schemas.openxmlformats.org/drawingml/2006/picture">
+                <pic:pic xmlns:pic="http://schemas.openxmlformats.org/drawingml/2006/picture">
+                  <pic:nvPicPr>
+                    <pic:cNvPr id="1421833928" name="Picture 1" descr="A screenshot of a computer&#10;&#10;Description automatically generated"/>
+                    <pic:cNvPicPr/>
+                  </pic:nvPicPr>
+                  <pic:blipFill>
+                    <a:blip r:embed="rId7"/>
+                    <a:stretch>
+                      <a:fillRect/>
+                    </a:stretch>
+                  </pic:blipFill>
+                  <pic:spPr>
+                    <a:xfrm>
+                      <a:off x="0" y="0"/>
+                      <a:ext cx="3038475" cy="1057275"/>
+                    </a:xfrm>
+                    <a:prstGeom prst="rect">
+                      <a:avLst/>
+                    </a:prstGeom>
+                  </pic:spPr>
+                </pic:pic>
+              </a:graphicData>
+            </a:graphic>
+          </wp:inline>
+        </w:drawing>
+      </w:r>
+    </w:p>
+    <w:p>
+      <w:pPr>
+        <w:autoSpaceDE w:val="0"/>
+        <w:autoSpaceDN w:val="0"/>
+        <w:adjustRightInd w:val="0"/>
+        <w:spacing w:after="0" w:line="240" w:lineRule="auto"/>
+        <w:rPr>
+          <w:rFonts w:ascii="Consolas" w:hAnsi="Consolas" w:cs="Consolas"/>
+          <w:color w:val="008000"/>
+          <w:kern w:val="0"/>
+          <w:sz w:val="19"/>
+          <w:szCs w:val="19"/>
+        </w:rPr>
+      </w:pPr>
+    </w:p>
+    <w:p>
+      <w:pPr>
+        <w:autoSpaceDE w:val="0"/>
+        <w:autoSpaceDN w:val="0"/>
+        <w:adjustRightInd w:val="0"/>
+        <w:spacing w:after="0" w:line="240" w:lineRule="auto"/>
+        <w:rPr>
+          <w:rFonts w:ascii="Consolas" w:hAnsi="Consolas" w:cs="Consolas"/>
+          <w:color w:val="008000"/>
+          <w:kern w:val="0"/>
+          <w:sz w:val="19"/>
+          <w:szCs w:val="19"/>
+        </w:rPr>
+      </w:pPr>
+    </w:p>
+    <w:p>
+      <w:pPr>
+        <w:autoSpaceDE w:val="0"/>
+        <w:autoSpaceDN w:val="0"/>
+        <w:adjustRightInd w:val="0"/>
+        <w:spacing w:after="0" w:line="240" w:lineRule="auto"/>
+        <w:rPr>
+          <w:rFonts w:ascii="Consolas" w:hAnsi="Consolas" w:cs="Consolas"/>
+          <w:color w:val="008000"/>
+          <w:kern w:val="0"/>
+          <w:sz w:val="19"/>
+          <w:szCs w:val="19"/>
+        </w:rPr>
+      </w:pPr>
+    </w:p>
+    <w:p>
+      <w:pPr>
+        <w:autoSpaceDE w:val="0"/>
+        <w:autoSpaceDN w:val="0"/>
+        <w:adjustRightInd w:val="0"/>
+        <w:spacing w:after="0" w:line="240" w:lineRule="auto"/>
+        <w:rPr>
+          <w:rFonts w:ascii="Consolas" w:hAnsi="Consolas" w:cs="Consolas"/>
+          <w:color w:val="000000"/>
+          <w:kern w:val="0"/>
+          <w:sz w:val="19"/>
+          <w:szCs w:val="19"/>
+        </w:rPr>
+      </w:pPr>
+      <w:r>
+        <w:rPr>
+          <w:rFonts w:ascii="Consolas" w:hAnsi="Consolas" w:cs="Consolas"/>
+          <w:color w:val="008000"/>
+          <w:kern w:val="0"/>
+          <w:sz w:val="19"/>
+          <w:szCs w:val="19"/>
+        </w:rPr>
         <w:t>-- B. Yearly Trend for Bookings</w:t>
       </w:r>
     </w:p>
@@ -1660,7 +2538,29 @@
           <w:sz w:val="19"/>
           <w:szCs w:val="19"/>
         </w:rPr>
-        <w:t xml:space="preserve"> cte </w:t>
+        <w:t xml:space="preserve"> </w:t>
+      </w:r>
+      <w:proofErr w:type="spellStart"/>
+      <w:r>
+        <w:rPr>
+          <w:rFonts w:ascii="Consolas" w:hAnsi="Consolas" w:cs="Consolas"/>
+          <w:color w:val="000000"/>
+          <w:kern w:val="0"/>
+          <w:sz w:val="19"/>
+          <w:szCs w:val="19"/>
+        </w:rPr>
+        <w:t>cte</w:t>
+      </w:r>
+      <w:proofErr w:type="spellEnd"/>
+      <w:r>
+        <w:rPr>
+          <w:rFonts w:ascii="Consolas" w:hAnsi="Consolas" w:cs="Consolas"/>
+          <w:color w:val="000000"/>
+          <w:kern w:val="0"/>
+          <w:sz w:val="19"/>
+          <w:szCs w:val="19"/>
+        </w:rPr>
+        <w:t xml:space="preserve"> </w:t>
       </w:r>
       <w:r>
         <w:rPr>
@@ -1757,6 +2657,7 @@
         </w:rPr>
         <w:t>(</w:t>
       </w:r>
+      <w:proofErr w:type="spellStart"/>
       <w:r>
         <w:rPr>
           <w:rFonts w:ascii="Consolas" w:hAnsi="Consolas" w:cs="Consolas"/>
@@ -1787,6 +2688,7 @@
         </w:rPr>
         <w:t>first_review</w:t>
       </w:r>
+      <w:proofErr w:type="spellEnd"/>
       <w:r>
         <w:rPr>
           <w:rFonts w:ascii="Consolas" w:hAnsi="Consolas" w:cs="Consolas"/>
@@ -1922,6 +2824,7 @@
         </w:rPr>
         <w:t>(</w:t>
       </w:r>
+      <w:proofErr w:type="spellStart"/>
       <w:r>
         <w:rPr>
           <w:rFonts w:ascii="Consolas" w:hAnsi="Consolas" w:cs="Consolas"/>
@@ -1932,6 +2835,7 @@
         </w:rPr>
         <w:t>number_of_reviews</w:t>
       </w:r>
+      <w:proofErr w:type="spellEnd"/>
       <w:r>
         <w:rPr>
           <w:rFonts w:ascii="Consolas" w:hAnsi="Consolas" w:cs="Consolas"/>
@@ -1970,7 +2874,18 @@
           <w:sz w:val="19"/>
           <w:szCs w:val="19"/>
         </w:rPr>
-        <w:t xml:space="preserve"> dbo</w:t>
+        <w:t xml:space="preserve"> </w:t>
+      </w:r>
+      <w:proofErr w:type="spellStart"/>
+      <w:r>
+        <w:rPr>
+          <w:rFonts w:ascii="Consolas" w:hAnsi="Consolas" w:cs="Consolas"/>
+          <w:color w:val="000000"/>
+          <w:kern w:val="0"/>
+          <w:sz w:val="19"/>
+          <w:szCs w:val="19"/>
+        </w:rPr>
+        <w:t>dbo</w:t>
       </w:r>
       <w:r>
         <w:rPr>
@@ -1990,7 +2905,18 @@
           <w:sz w:val="19"/>
           <w:szCs w:val="19"/>
         </w:rPr>
-        <w:t xml:space="preserve">listings_cleaned </w:t>
+        <w:t>listings_cleaned</w:t>
+      </w:r>
+      <w:proofErr w:type="spellEnd"/>
+      <w:r>
+        <w:rPr>
+          <w:rFonts w:ascii="Consolas" w:hAnsi="Consolas" w:cs="Consolas"/>
+          <w:color w:val="000000"/>
+          <w:kern w:val="0"/>
+          <w:sz w:val="19"/>
+          <w:szCs w:val="19"/>
+        </w:rPr>
+        <w:t xml:space="preserve"> </w:t>
       </w:r>
     </w:p>
     <w:p>
@@ -2067,6 +2993,7 @@
         </w:rPr>
         <w:t>(</w:t>
       </w:r>
+      <w:proofErr w:type="spellStart"/>
       <w:r>
         <w:rPr>
           <w:rFonts w:ascii="Consolas" w:hAnsi="Consolas" w:cs="Consolas"/>
@@ -2077,6 +3004,7 @@
         </w:rPr>
         <w:t>first_review</w:t>
       </w:r>
+      <w:proofErr w:type="spellEnd"/>
       <w:r>
         <w:rPr>
           <w:rFonts w:ascii="Consolas" w:hAnsi="Consolas" w:cs="Consolas"/>
@@ -2157,6 +3085,7 @@
         </w:rPr>
         <w:t>(</w:t>
       </w:r>
+      <w:proofErr w:type="spellStart"/>
       <w:r>
         <w:rPr>
           <w:rFonts w:ascii="Consolas" w:hAnsi="Consolas" w:cs="Consolas"/>
@@ -2187,6 +3116,7 @@
         </w:rPr>
         <w:t>first_review</w:t>
       </w:r>
+      <w:proofErr w:type="spellEnd"/>
       <w:r>
         <w:rPr>
           <w:rFonts w:ascii="Consolas" w:hAnsi="Consolas" w:cs="Consolas"/>
@@ -2225,8 +3155,20 @@
           <w:sz w:val="19"/>
           <w:szCs w:val="19"/>
         </w:rPr>
-        <w:t xml:space="preserve"> total_bookings</w:t>
-      </w:r>
+        <w:t xml:space="preserve"> </w:t>
+      </w:r>
+      <w:proofErr w:type="spellStart"/>
+      <w:r>
+        <w:rPr>
+          <w:rFonts w:ascii="Consolas" w:hAnsi="Consolas" w:cs="Consolas"/>
+          <w:color w:val="000000"/>
+          <w:kern w:val="0"/>
+          <w:sz w:val="19"/>
+          <w:szCs w:val="19"/>
+        </w:rPr>
+        <w:t>total_bookings</w:t>
+      </w:r>
+      <w:proofErr w:type="spellEnd"/>
     </w:p>
     <w:p>
       <w:pPr>
@@ -2292,6 +3234,7 @@
         </w:rPr>
         <w:t>(</w:t>
       </w:r>
+      <w:proofErr w:type="spellStart"/>
       <w:r>
         <w:rPr>
           <w:rFonts w:ascii="Consolas" w:hAnsi="Consolas" w:cs="Consolas"/>
@@ -2302,6 +3245,7 @@
         </w:rPr>
         <w:t>number_of_reviews</w:t>
       </w:r>
+      <w:proofErr w:type="spellEnd"/>
       <w:r>
         <w:rPr>
           <w:rFonts w:ascii="Consolas" w:hAnsi="Consolas" w:cs="Consolas"/>
@@ -2402,6 +3346,7 @@
         </w:rPr>
         <w:t>(</w:t>
       </w:r>
+      <w:proofErr w:type="spellStart"/>
       <w:r>
         <w:rPr>
           <w:rFonts w:ascii="Consolas" w:hAnsi="Consolas" w:cs="Consolas"/>
@@ -2432,6 +3377,7 @@
         </w:rPr>
         <w:t>first_review</w:t>
       </w:r>
+      <w:proofErr w:type="spellEnd"/>
       <w:r>
         <w:rPr>
           <w:rFonts w:ascii="Consolas" w:hAnsi="Consolas" w:cs="Consolas"/>
@@ -2470,8 +3416,20 @@
           <w:sz w:val="19"/>
           <w:szCs w:val="19"/>
         </w:rPr>
-        <w:t xml:space="preserve"> new_bookings</w:t>
-      </w:r>
+        <w:t xml:space="preserve"> </w:t>
+      </w:r>
+      <w:proofErr w:type="spellStart"/>
+      <w:r>
+        <w:rPr>
+          <w:rFonts w:ascii="Consolas" w:hAnsi="Consolas" w:cs="Consolas"/>
+          <w:color w:val="000000"/>
+          <w:kern w:val="0"/>
+          <w:sz w:val="19"/>
+          <w:szCs w:val="19"/>
+        </w:rPr>
+        <w:t>new_bookings</w:t>
+      </w:r>
+      <w:proofErr w:type="spellEnd"/>
     </w:p>
     <w:p>
       <w:pPr>
@@ -2505,7 +3463,18 @@
           <w:sz w:val="19"/>
           <w:szCs w:val="19"/>
         </w:rPr>
-        <w:t xml:space="preserve"> dbo</w:t>
+        <w:t xml:space="preserve"> </w:t>
+      </w:r>
+      <w:proofErr w:type="spellStart"/>
+      <w:r>
+        <w:rPr>
+          <w:rFonts w:ascii="Consolas" w:hAnsi="Consolas" w:cs="Consolas"/>
+          <w:color w:val="000000"/>
+          <w:kern w:val="0"/>
+          <w:sz w:val="19"/>
+          <w:szCs w:val="19"/>
+        </w:rPr>
+        <w:t>dbo</w:t>
       </w:r>
       <w:r>
         <w:rPr>
@@ -2525,7 +3494,18 @@
           <w:sz w:val="19"/>
           <w:szCs w:val="19"/>
         </w:rPr>
-        <w:t xml:space="preserve">listings_cleaned </w:t>
+        <w:t>listings_cleaned</w:t>
+      </w:r>
+      <w:proofErr w:type="spellEnd"/>
+      <w:r>
+        <w:rPr>
+          <w:rFonts w:ascii="Consolas" w:hAnsi="Consolas" w:cs="Consolas"/>
+          <w:color w:val="000000"/>
+          <w:kern w:val="0"/>
+          <w:sz w:val="19"/>
+          <w:szCs w:val="19"/>
+        </w:rPr>
+        <w:t xml:space="preserve"> </w:t>
       </w:r>
       <w:r>
         <w:rPr>
@@ -2545,8 +3525,20 @@
           <w:sz w:val="19"/>
           <w:szCs w:val="19"/>
         </w:rPr>
-        <w:t xml:space="preserve"> lis</w:t>
-      </w:r>
+        <w:t xml:space="preserve"> </w:t>
+      </w:r>
+      <w:proofErr w:type="spellStart"/>
+      <w:r>
+        <w:rPr>
+          <w:rFonts w:ascii="Consolas" w:hAnsi="Consolas" w:cs="Consolas"/>
+          <w:color w:val="000000"/>
+          <w:kern w:val="0"/>
+          <w:sz w:val="19"/>
+          <w:szCs w:val="19"/>
+        </w:rPr>
+        <w:t>lis</w:t>
+      </w:r>
+      <w:proofErr w:type="spellEnd"/>
       <w:r>
         <w:rPr>
           <w:rFonts w:ascii="Consolas" w:hAnsi="Consolas" w:cs="Consolas"/>
@@ -2687,15 +3679,27 @@
         </w:rPr>
         <w:t>(</w:t>
       </w:r>
-      <w:r>
-        <w:rPr>
-          <w:rFonts w:ascii="Consolas" w:hAnsi="Consolas" w:cs="Consolas"/>
-          <w:color w:val="000000"/>
-          <w:kern w:val="0"/>
-          <w:sz w:val="19"/>
-          <w:szCs w:val="19"/>
-        </w:rPr>
-        <w:t xml:space="preserve">new_bookings </w:t>
+      <w:proofErr w:type="spellStart"/>
+      <w:r>
+        <w:rPr>
+          <w:rFonts w:ascii="Consolas" w:hAnsi="Consolas" w:cs="Consolas"/>
+          <w:color w:val="000000"/>
+          <w:kern w:val="0"/>
+          <w:sz w:val="19"/>
+          <w:szCs w:val="19"/>
+        </w:rPr>
+        <w:t>new_bookings</w:t>
+      </w:r>
+      <w:proofErr w:type="spellEnd"/>
+      <w:r>
+        <w:rPr>
+          <w:rFonts w:ascii="Consolas" w:hAnsi="Consolas" w:cs="Consolas"/>
+          <w:color w:val="000000"/>
+          <w:kern w:val="0"/>
+          <w:sz w:val="19"/>
+          <w:szCs w:val="19"/>
+        </w:rPr>
+        <w:t xml:space="preserve"> </w:t>
       </w:r>
       <w:r>
         <w:rPr>
@@ -2852,15 +3856,27 @@
         </w:rPr>
         <w:t>(</w:t>
       </w:r>
-      <w:r>
-        <w:rPr>
-          <w:rFonts w:ascii="Consolas" w:hAnsi="Consolas" w:cs="Consolas"/>
-          <w:color w:val="000000"/>
-          <w:kern w:val="0"/>
-          <w:sz w:val="19"/>
-          <w:szCs w:val="19"/>
-        </w:rPr>
-        <w:t xml:space="preserve">total_bookings </w:t>
+      <w:proofErr w:type="spellStart"/>
+      <w:r>
+        <w:rPr>
+          <w:rFonts w:ascii="Consolas" w:hAnsi="Consolas" w:cs="Consolas"/>
+          <w:color w:val="000000"/>
+          <w:kern w:val="0"/>
+          <w:sz w:val="19"/>
+          <w:szCs w:val="19"/>
+        </w:rPr>
+        <w:t>total_bookings</w:t>
+      </w:r>
+      <w:proofErr w:type="spellEnd"/>
+      <w:r>
+        <w:rPr>
+          <w:rFonts w:ascii="Consolas" w:hAnsi="Consolas" w:cs="Consolas"/>
+          <w:color w:val="000000"/>
+          <w:kern w:val="0"/>
+          <w:sz w:val="19"/>
+          <w:szCs w:val="19"/>
+        </w:rPr>
+        <w:t xml:space="preserve"> </w:t>
       </w:r>
       <w:r>
         <w:rPr>
@@ -3060,8 +4076,20 @@
           <w:sz w:val="19"/>
           <w:szCs w:val="19"/>
         </w:rPr>
-        <w:t xml:space="preserve"> percentage_of_increase</w:t>
-      </w:r>
+        <w:t xml:space="preserve"> </w:t>
+      </w:r>
+      <w:proofErr w:type="spellStart"/>
+      <w:r>
+        <w:rPr>
+          <w:rFonts w:ascii="Consolas" w:hAnsi="Consolas" w:cs="Consolas"/>
+          <w:color w:val="000000"/>
+          <w:kern w:val="0"/>
+          <w:sz w:val="19"/>
+          <w:szCs w:val="19"/>
+        </w:rPr>
+        <w:t>percentage_of_increase</w:t>
+      </w:r>
+      <w:proofErr w:type="spellEnd"/>
     </w:p>
     <w:p>
       <w:pPr>
@@ -3095,8 +4123,20 @@
           <w:sz w:val="19"/>
           <w:szCs w:val="19"/>
         </w:rPr>
-        <w:t xml:space="preserve"> cte</w:t>
-      </w:r>
+        <w:t xml:space="preserve"> </w:t>
+      </w:r>
+      <w:proofErr w:type="spellStart"/>
+      <w:r>
+        <w:rPr>
+          <w:rFonts w:ascii="Consolas" w:hAnsi="Consolas" w:cs="Consolas"/>
+          <w:color w:val="000000"/>
+          <w:kern w:val="0"/>
+          <w:sz w:val="19"/>
+          <w:szCs w:val="19"/>
+        </w:rPr>
+        <w:t>cte</w:t>
+      </w:r>
+      <w:proofErr w:type="spellEnd"/>
     </w:p>
     <w:p>
       <w:pPr>
@@ -3227,7 +4267,7 @@
                     <pic:cNvPicPr/>
                   </pic:nvPicPr>
                   <pic:blipFill>
-                    <a:blip r:embed="rId7"/>
+                    <a:blip r:embed="rId8"/>
                     <a:stretch>
                       <a:fillRect/>
                     </a:stretch>
@@ -3355,6 +4395,7 @@
           <w:sz w:val="19"/>
           <w:szCs w:val="19"/>
         </w:rPr>
+        <w:lastRenderedPageBreak/>
         <w:t>WITH</w:t>
       </w:r>
       <w:r>
@@ -3365,7 +4406,29 @@
           <w:sz w:val="19"/>
           <w:szCs w:val="19"/>
         </w:rPr>
-        <w:t xml:space="preserve"> cte </w:t>
+        <w:t xml:space="preserve"> </w:t>
+      </w:r>
+      <w:proofErr w:type="spellStart"/>
+      <w:r>
+        <w:rPr>
+          <w:rFonts w:ascii="Consolas" w:hAnsi="Consolas" w:cs="Consolas"/>
+          <w:color w:val="000000"/>
+          <w:kern w:val="0"/>
+          <w:sz w:val="19"/>
+          <w:szCs w:val="19"/>
+        </w:rPr>
+        <w:t>cte</w:t>
+      </w:r>
+      <w:proofErr w:type="spellEnd"/>
+      <w:r>
+        <w:rPr>
+          <w:rFonts w:ascii="Consolas" w:hAnsi="Consolas" w:cs="Consolas"/>
+          <w:color w:val="000000"/>
+          <w:kern w:val="0"/>
+          <w:sz w:val="19"/>
+          <w:szCs w:val="19"/>
+        </w:rPr>
+        <w:t xml:space="preserve"> </w:t>
       </w:r>
       <w:r>
         <w:rPr>
@@ -3462,6 +4525,7 @@
         </w:rPr>
         <w:t>(</w:t>
       </w:r>
+      <w:proofErr w:type="spellStart"/>
       <w:r>
         <w:rPr>
           <w:rFonts w:ascii="Consolas" w:hAnsi="Consolas" w:cs="Consolas"/>
@@ -3492,6 +4556,7 @@
         </w:rPr>
         <w:t>first_review</w:t>
       </w:r>
+      <w:proofErr w:type="spellEnd"/>
       <w:r>
         <w:rPr>
           <w:rFonts w:ascii="Consolas" w:hAnsi="Consolas" w:cs="Consolas"/>
@@ -3675,7 +4740,18 @@
           <w:sz w:val="19"/>
           <w:szCs w:val="19"/>
         </w:rPr>
-        <w:t xml:space="preserve"> dbo</w:t>
+        <w:t xml:space="preserve"> </w:t>
+      </w:r>
+      <w:proofErr w:type="spellStart"/>
+      <w:r>
+        <w:rPr>
+          <w:rFonts w:ascii="Consolas" w:hAnsi="Consolas" w:cs="Consolas"/>
+          <w:color w:val="000000"/>
+          <w:kern w:val="0"/>
+          <w:sz w:val="19"/>
+          <w:szCs w:val="19"/>
+        </w:rPr>
+        <w:t>dbo</w:t>
       </w:r>
       <w:r>
         <w:rPr>
@@ -3695,7 +4771,18 @@
           <w:sz w:val="19"/>
           <w:szCs w:val="19"/>
         </w:rPr>
-        <w:t xml:space="preserve">listings_cleaned </w:t>
+        <w:t>listings_cleaned</w:t>
+      </w:r>
+      <w:proofErr w:type="spellEnd"/>
+      <w:r>
+        <w:rPr>
+          <w:rFonts w:ascii="Consolas" w:hAnsi="Consolas" w:cs="Consolas"/>
+          <w:color w:val="000000"/>
+          <w:kern w:val="0"/>
+          <w:sz w:val="19"/>
+          <w:szCs w:val="19"/>
+        </w:rPr>
+        <w:t xml:space="preserve"> </w:t>
       </w:r>
     </w:p>
     <w:p>
@@ -3772,6 +4859,7 @@
         </w:rPr>
         <w:t>(</w:t>
       </w:r>
+      <w:proofErr w:type="spellStart"/>
       <w:r>
         <w:rPr>
           <w:rFonts w:ascii="Consolas" w:hAnsi="Consolas" w:cs="Consolas"/>
@@ -3782,6 +4870,7 @@
         </w:rPr>
         <w:t>first_review</w:t>
       </w:r>
+      <w:proofErr w:type="spellEnd"/>
       <w:r>
         <w:rPr>
           <w:rFonts w:ascii="Consolas" w:hAnsi="Consolas" w:cs="Consolas"/>
@@ -3862,6 +4951,7 @@
         </w:rPr>
         <w:t>(</w:t>
       </w:r>
+      <w:proofErr w:type="spellStart"/>
       <w:r>
         <w:rPr>
           <w:rFonts w:ascii="Consolas" w:hAnsi="Consolas" w:cs="Consolas"/>
@@ -3892,6 +4982,7 @@
         </w:rPr>
         <w:t>first_review</w:t>
       </w:r>
+      <w:proofErr w:type="spellEnd"/>
       <w:r>
         <w:rPr>
           <w:rFonts w:ascii="Consolas" w:hAnsi="Consolas" w:cs="Consolas"/>
@@ -3930,8 +5021,20 @@
           <w:sz w:val="19"/>
           <w:szCs w:val="19"/>
         </w:rPr>
-        <w:t xml:space="preserve"> total_accomm_properties</w:t>
-      </w:r>
+        <w:t xml:space="preserve"> </w:t>
+      </w:r>
+      <w:proofErr w:type="spellStart"/>
+      <w:r>
+        <w:rPr>
+          <w:rFonts w:ascii="Consolas" w:hAnsi="Consolas" w:cs="Consolas"/>
+          <w:color w:val="000000"/>
+          <w:kern w:val="0"/>
+          <w:sz w:val="19"/>
+          <w:szCs w:val="19"/>
+        </w:rPr>
+        <w:t>total_accomm_properties</w:t>
+      </w:r>
+      <w:proofErr w:type="spellEnd"/>
     </w:p>
     <w:p>
       <w:pPr>
@@ -4107,6 +5210,7 @@
         </w:rPr>
         <w:t>(</w:t>
       </w:r>
+      <w:proofErr w:type="spellStart"/>
       <w:r>
         <w:rPr>
           <w:rFonts w:ascii="Consolas" w:hAnsi="Consolas" w:cs="Consolas"/>
@@ -4137,6 +5241,7 @@
         </w:rPr>
         <w:t>first_review</w:t>
       </w:r>
+      <w:proofErr w:type="spellEnd"/>
       <w:r>
         <w:rPr>
           <w:rFonts w:ascii="Consolas" w:hAnsi="Consolas" w:cs="Consolas"/>
@@ -4175,8 +5280,20 @@
           <w:sz w:val="19"/>
           <w:szCs w:val="19"/>
         </w:rPr>
-        <w:t xml:space="preserve"> new_accomm_properties</w:t>
-      </w:r>
+        <w:t xml:space="preserve"> </w:t>
+      </w:r>
+      <w:proofErr w:type="spellStart"/>
+      <w:r>
+        <w:rPr>
+          <w:rFonts w:ascii="Consolas" w:hAnsi="Consolas" w:cs="Consolas"/>
+          <w:color w:val="000000"/>
+          <w:kern w:val="0"/>
+          <w:sz w:val="19"/>
+          <w:szCs w:val="19"/>
+        </w:rPr>
+        <w:t>new_accomm_properties</w:t>
+      </w:r>
+      <w:proofErr w:type="spellEnd"/>
     </w:p>
     <w:p>
       <w:pPr>
@@ -4210,7 +5327,18 @@
           <w:sz w:val="19"/>
           <w:szCs w:val="19"/>
         </w:rPr>
-        <w:t xml:space="preserve"> dbo</w:t>
+        <w:t xml:space="preserve"> </w:t>
+      </w:r>
+      <w:proofErr w:type="spellStart"/>
+      <w:r>
+        <w:rPr>
+          <w:rFonts w:ascii="Consolas" w:hAnsi="Consolas" w:cs="Consolas"/>
+          <w:color w:val="000000"/>
+          <w:kern w:val="0"/>
+          <w:sz w:val="19"/>
+          <w:szCs w:val="19"/>
+        </w:rPr>
+        <w:t>dbo</w:t>
       </w:r>
       <w:r>
         <w:rPr>
@@ -4230,7 +5358,18 @@
           <w:sz w:val="19"/>
           <w:szCs w:val="19"/>
         </w:rPr>
-        <w:t xml:space="preserve">listings_cleaned </w:t>
+        <w:t>listings_cleaned</w:t>
+      </w:r>
+      <w:proofErr w:type="spellEnd"/>
+      <w:r>
+        <w:rPr>
+          <w:rFonts w:ascii="Consolas" w:hAnsi="Consolas" w:cs="Consolas"/>
+          <w:color w:val="000000"/>
+          <w:kern w:val="0"/>
+          <w:sz w:val="19"/>
+          <w:szCs w:val="19"/>
+        </w:rPr>
+        <w:t xml:space="preserve"> </w:t>
       </w:r>
       <w:r>
         <w:rPr>
@@ -4250,8 +5389,20 @@
           <w:sz w:val="19"/>
           <w:szCs w:val="19"/>
         </w:rPr>
-        <w:t xml:space="preserve"> lis</w:t>
-      </w:r>
+        <w:t xml:space="preserve"> </w:t>
+      </w:r>
+      <w:proofErr w:type="spellStart"/>
+      <w:r>
+        <w:rPr>
+          <w:rFonts w:ascii="Consolas" w:hAnsi="Consolas" w:cs="Consolas"/>
+          <w:color w:val="000000"/>
+          <w:kern w:val="0"/>
+          <w:sz w:val="19"/>
+          <w:szCs w:val="19"/>
+        </w:rPr>
+        <w:t>lis</w:t>
+      </w:r>
+      <w:proofErr w:type="spellEnd"/>
       <w:r>
         <w:rPr>
           <w:rFonts w:ascii="Consolas" w:hAnsi="Consolas" w:cs="Consolas"/>
@@ -4392,15 +5543,27 @@
         </w:rPr>
         <w:t>(</w:t>
       </w:r>
-      <w:r>
-        <w:rPr>
-          <w:rFonts w:ascii="Consolas" w:hAnsi="Consolas" w:cs="Consolas"/>
-          <w:color w:val="000000"/>
-          <w:kern w:val="0"/>
-          <w:sz w:val="19"/>
-          <w:szCs w:val="19"/>
-        </w:rPr>
-        <w:t xml:space="preserve">new_accomm_properties </w:t>
+      <w:proofErr w:type="spellStart"/>
+      <w:r>
+        <w:rPr>
+          <w:rFonts w:ascii="Consolas" w:hAnsi="Consolas" w:cs="Consolas"/>
+          <w:color w:val="000000"/>
+          <w:kern w:val="0"/>
+          <w:sz w:val="19"/>
+          <w:szCs w:val="19"/>
+        </w:rPr>
+        <w:t>new_accomm_properties</w:t>
+      </w:r>
+      <w:proofErr w:type="spellEnd"/>
+      <w:r>
+        <w:rPr>
+          <w:rFonts w:ascii="Consolas" w:hAnsi="Consolas" w:cs="Consolas"/>
+          <w:color w:val="000000"/>
+          <w:kern w:val="0"/>
+          <w:sz w:val="19"/>
+          <w:szCs w:val="19"/>
+        </w:rPr>
+        <w:t xml:space="preserve"> </w:t>
       </w:r>
       <w:r>
         <w:rPr>
@@ -4557,15 +5720,27 @@
         </w:rPr>
         <w:t>(</w:t>
       </w:r>
-      <w:r>
-        <w:rPr>
-          <w:rFonts w:ascii="Consolas" w:hAnsi="Consolas" w:cs="Consolas"/>
-          <w:color w:val="000000"/>
-          <w:kern w:val="0"/>
-          <w:sz w:val="19"/>
-          <w:szCs w:val="19"/>
-        </w:rPr>
-        <w:t xml:space="preserve">total_accomm_properties </w:t>
+      <w:proofErr w:type="spellStart"/>
+      <w:r>
+        <w:rPr>
+          <w:rFonts w:ascii="Consolas" w:hAnsi="Consolas" w:cs="Consolas"/>
+          <w:color w:val="000000"/>
+          <w:kern w:val="0"/>
+          <w:sz w:val="19"/>
+          <w:szCs w:val="19"/>
+        </w:rPr>
+        <w:t>total_accomm_properties</w:t>
+      </w:r>
+      <w:proofErr w:type="spellEnd"/>
+      <w:r>
+        <w:rPr>
+          <w:rFonts w:ascii="Consolas" w:hAnsi="Consolas" w:cs="Consolas"/>
+          <w:color w:val="000000"/>
+          <w:kern w:val="0"/>
+          <w:sz w:val="19"/>
+          <w:szCs w:val="19"/>
+        </w:rPr>
+        <w:t xml:space="preserve"> </w:t>
       </w:r>
       <w:r>
         <w:rPr>
@@ -4765,8 +5940,20 @@
           <w:sz w:val="19"/>
           <w:szCs w:val="19"/>
         </w:rPr>
-        <w:t xml:space="preserve"> percentage_of_increase</w:t>
-      </w:r>
+        <w:t xml:space="preserve"> </w:t>
+      </w:r>
+      <w:proofErr w:type="spellStart"/>
+      <w:r>
+        <w:rPr>
+          <w:rFonts w:ascii="Consolas" w:hAnsi="Consolas" w:cs="Consolas"/>
+          <w:color w:val="000000"/>
+          <w:kern w:val="0"/>
+          <w:sz w:val="19"/>
+          <w:szCs w:val="19"/>
+        </w:rPr>
+        <w:t>percentage_of_increase</w:t>
+      </w:r>
+      <w:proofErr w:type="spellEnd"/>
     </w:p>
     <w:p>
       <w:pPr>
@@ -4800,8 +5987,20 @@
           <w:sz w:val="19"/>
           <w:szCs w:val="19"/>
         </w:rPr>
-        <w:t xml:space="preserve"> cte</w:t>
-      </w:r>
+        <w:t xml:space="preserve"> </w:t>
+      </w:r>
+      <w:proofErr w:type="spellStart"/>
+      <w:r>
+        <w:rPr>
+          <w:rFonts w:ascii="Consolas" w:hAnsi="Consolas" w:cs="Consolas"/>
+          <w:color w:val="000000"/>
+          <w:kern w:val="0"/>
+          <w:sz w:val="19"/>
+          <w:szCs w:val="19"/>
+        </w:rPr>
+        <w:t>cte</w:t>
+      </w:r>
+      <w:proofErr w:type="spellEnd"/>
     </w:p>
     <w:p>
       <w:pPr>
@@ -4916,7 +6115,6 @@
         <w:rPr>
           <w:noProof/>
         </w:rPr>
-        <w:lastRenderedPageBreak/>
         <w:drawing>
           <wp:inline distT="0" distB="0" distL="0" distR="0" wp14:anchorId="7089315C" wp14:editId="40996181">
             <wp:extent cx="4516582" cy="3146033"/>
@@ -4933,7 +6131,7 @@
                     <pic:cNvPicPr/>
                   </pic:nvPicPr>
                   <pic:blipFill>
-                    <a:blip r:embed="rId8"/>
+                    <a:blip r:embed="rId9"/>
                     <a:stretch>
                       <a:fillRect/>
                     </a:stretch>
@@ -5041,7 +6239,29 @@
           <w:sz w:val="19"/>
           <w:szCs w:val="19"/>
         </w:rPr>
-        <w:t xml:space="preserve"> cte </w:t>
+        <w:t xml:space="preserve"> </w:t>
+      </w:r>
+      <w:proofErr w:type="spellStart"/>
+      <w:r>
+        <w:rPr>
+          <w:rFonts w:ascii="Consolas" w:hAnsi="Consolas" w:cs="Consolas"/>
+          <w:color w:val="000000"/>
+          <w:kern w:val="0"/>
+          <w:sz w:val="19"/>
+          <w:szCs w:val="19"/>
+        </w:rPr>
+        <w:t>cte</w:t>
+      </w:r>
+      <w:proofErr w:type="spellEnd"/>
+      <w:r>
+        <w:rPr>
+          <w:rFonts w:ascii="Consolas" w:hAnsi="Consolas" w:cs="Consolas"/>
+          <w:color w:val="000000"/>
+          <w:kern w:val="0"/>
+          <w:sz w:val="19"/>
+          <w:szCs w:val="19"/>
+        </w:rPr>
+        <w:t xml:space="preserve"> </w:t>
       </w:r>
       <w:r>
         <w:rPr>
@@ -5241,8 +6461,20 @@
           <w:sz w:val="19"/>
           <w:szCs w:val="19"/>
         </w:rPr>
-        <w:t xml:space="preserve"> host_since</w:t>
-      </w:r>
+        <w:t xml:space="preserve"> </w:t>
+      </w:r>
+      <w:proofErr w:type="spellStart"/>
+      <w:r>
+        <w:rPr>
+          <w:rFonts w:ascii="Consolas" w:hAnsi="Consolas" w:cs="Consolas"/>
+          <w:color w:val="000000"/>
+          <w:kern w:val="0"/>
+          <w:sz w:val="19"/>
+          <w:szCs w:val="19"/>
+        </w:rPr>
+        <w:t>host_since</w:t>
+      </w:r>
+      <w:proofErr w:type="spellEnd"/>
       <w:r>
         <w:rPr>
           <w:rFonts w:ascii="Consolas" w:hAnsi="Consolas" w:cs="Consolas"/>
@@ -5261,8 +6493,20 @@
           <w:sz w:val="19"/>
           <w:szCs w:val="19"/>
         </w:rPr>
-        <w:t xml:space="preserve"> rn</w:t>
-      </w:r>
+        <w:t xml:space="preserve"> </w:t>
+      </w:r>
+      <w:proofErr w:type="spellStart"/>
+      <w:r>
+        <w:rPr>
+          <w:rFonts w:ascii="Consolas" w:hAnsi="Consolas" w:cs="Consolas"/>
+          <w:color w:val="000000"/>
+          <w:kern w:val="0"/>
+          <w:sz w:val="19"/>
+          <w:szCs w:val="19"/>
+        </w:rPr>
+        <w:t>rn</w:t>
+      </w:r>
+      <w:proofErr w:type="spellEnd"/>
     </w:p>
     <w:p>
       <w:pPr>
@@ -5296,7 +6540,18 @@
           <w:sz w:val="19"/>
           <w:szCs w:val="19"/>
         </w:rPr>
-        <w:t xml:space="preserve"> dbo</w:t>
+        <w:t xml:space="preserve"> </w:t>
+      </w:r>
+      <w:proofErr w:type="spellStart"/>
+      <w:r>
+        <w:rPr>
+          <w:rFonts w:ascii="Consolas" w:hAnsi="Consolas" w:cs="Consolas"/>
+          <w:color w:val="000000"/>
+          <w:kern w:val="0"/>
+          <w:sz w:val="19"/>
+          <w:szCs w:val="19"/>
+        </w:rPr>
+        <w:t>dbo</w:t>
       </w:r>
       <w:r>
         <w:rPr>
@@ -5318,6 +6573,7 @@
         </w:rPr>
         <w:t>host_profile</w:t>
       </w:r>
+      <w:proofErr w:type="spellEnd"/>
     </w:p>
     <w:p>
       <w:pPr>
@@ -5398,6 +6654,7 @@
         </w:rPr>
         <w:t>(</w:t>
       </w:r>
+      <w:proofErr w:type="spellStart"/>
       <w:r>
         <w:rPr>
           <w:rFonts w:ascii="Consolas" w:hAnsi="Consolas" w:cs="Consolas"/>
@@ -5408,6 +6665,7 @@
         </w:rPr>
         <w:t>host_since</w:t>
       </w:r>
+      <w:proofErr w:type="spellEnd"/>
       <w:r>
         <w:rPr>
           <w:rFonts w:ascii="Consolas" w:hAnsi="Consolas" w:cs="Consolas"/>
@@ -5513,6 +6771,7 @@
         </w:rPr>
         <w:t>(</w:t>
       </w:r>
+      <w:proofErr w:type="spellStart"/>
       <w:r>
         <w:rPr>
           <w:rFonts w:ascii="Consolas" w:hAnsi="Consolas" w:cs="Consolas"/>
@@ -5523,6 +6782,7 @@
         </w:rPr>
         <w:t>rn</w:t>
       </w:r>
+      <w:proofErr w:type="spellEnd"/>
       <w:r>
         <w:rPr>
           <w:rFonts w:ascii="Consolas" w:hAnsi="Consolas" w:cs="Consolas"/>
@@ -5561,8 +6821,20 @@
           <w:sz w:val="19"/>
           <w:szCs w:val="19"/>
         </w:rPr>
-        <w:t xml:space="preserve"> total_hosts</w:t>
-      </w:r>
+        <w:t xml:space="preserve"> </w:t>
+      </w:r>
+      <w:proofErr w:type="spellStart"/>
+      <w:r>
+        <w:rPr>
+          <w:rFonts w:ascii="Consolas" w:hAnsi="Consolas" w:cs="Consolas"/>
+          <w:color w:val="000000"/>
+          <w:kern w:val="0"/>
+          <w:sz w:val="19"/>
+          <w:szCs w:val="19"/>
+        </w:rPr>
+        <w:t>total_hosts</w:t>
+      </w:r>
+      <w:proofErr w:type="spellEnd"/>
     </w:p>
     <w:p>
       <w:pPr>
@@ -5628,6 +6900,7 @@
         </w:rPr>
         <w:t>(</w:t>
       </w:r>
+      <w:proofErr w:type="spellStart"/>
       <w:r>
         <w:rPr>
           <w:rFonts w:ascii="Consolas" w:hAnsi="Consolas" w:cs="Consolas"/>
@@ -5638,6 +6911,7 @@
         </w:rPr>
         <w:t>host_id</w:t>
       </w:r>
+      <w:proofErr w:type="spellEnd"/>
       <w:r>
         <w:rPr>
           <w:rFonts w:ascii="Consolas" w:hAnsi="Consolas" w:cs="Consolas"/>
@@ -5676,8 +6950,20 @@
           <w:sz w:val="19"/>
           <w:szCs w:val="19"/>
         </w:rPr>
-        <w:t xml:space="preserve"> new_hosts</w:t>
-      </w:r>
+        <w:t xml:space="preserve"> </w:t>
+      </w:r>
+      <w:proofErr w:type="spellStart"/>
+      <w:r>
+        <w:rPr>
+          <w:rFonts w:ascii="Consolas" w:hAnsi="Consolas" w:cs="Consolas"/>
+          <w:color w:val="000000"/>
+          <w:kern w:val="0"/>
+          <w:sz w:val="19"/>
+          <w:szCs w:val="19"/>
+        </w:rPr>
+        <w:t>new_hosts</w:t>
+      </w:r>
+      <w:proofErr w:type="spellEnd"/>
     </w:p>
     <w:p>
       <w:pPr>
@@ -5783,6 +7069,7 @@
         </w:rPr>
         <w:t>(</w:t>
       </w:r>
+      <w:proofErr w:type="spellStart"/>
       <w:r>
         <w:rPr>
           <w:rFonts w:ascii="Consolas" w:hAnsi="Consolas" w:cs="Consolas"/>
@@ -5793,6 +7080,7 @@
         </w:rPr>
         <w:t>host_id</w:t>
       </w:r>
+      <w:proofErr w:type="spellEnd"/>
       <w:r>
         <w:rPr>
           <w:rFonts w:ascii="Consolas" w:hAnsi="Consolas" w:cs="Consolas"/>
@@ -5988,6 +7276,7 @@
         </w:rPr>
         <w:t>(</w:t>
       </w:r>
+      <w:proofErr w:type="spellStart"/>
       <w:r>
         <w:rPr>
           <w:rFonts w:ascii="Consolas" w:hAnsi="Consolas" w:cs="Consolas"/>
@@ -5998,6 +7287,7 @@
         </w:rPr>
         <w:t>rn</w:t>
       </w:r>
+      <w:proofErr w:type="spellEnd"/>
       <w:r>
         <w:rPr>
           <w:rFonts w:ascii="Consolas" w:hAnsi="Consolas" w:cs="Consolas"/>
@@ -6216,8 +7506,20 @@
           <w:sz w:val="19"/>
           <w:szCs w:val="19"/>
         </w:rPr>
-        <w:t xml:space="preserve"> percentage_of_increase</w:t>
-      </w:r>
+        <w:t xml:space="preserve"> </w:t>
+      </w:r>
+      <w:proofErr w:type="spellStart"/>
+      <w:r>
+        <w:rPr>
+          <w:rFonts w:ascii="Consolas" w:hAnsi="Consolas" w:cs="Consolas"/>
+          <w:color w:val="000000"/>
+          <w:kern w:val="0"/>
+          <w:sz w:val="19"/>
+          <w:szCs w:val="19"/>
+        </w:rPr>
+        <w:t>percentage_of_increase</w:t>
+      </w:r>
+      <w:proofErr w:type="spellEnd"/>
     </w:p>
     <w:p>
       <w:pPr>
@@ -6251,8 +7553,20 @@
           <w:sz w:val="19"/>
           <w:szCs w:val="19"/>
         </w:rPr>
-        <w:t xml:space="preserve"> cte</w:t>
-      </w:r>
+        <w:t xml:space="preserve"> </w:t>
+      </w:r>
+      <w:proofErr w:type="spellStart"/>
+      <w:r>
+        <w:rPr>
+          <w:rFonts w:ascii="Consolas" w:hAnsi="Consolas" w:cs="Consolas"/>
+          <w:color w:val="000000"/>
+          <w:kern w:val="0"/>
+          <w:sz w:val="19"/>
+          <w:szCs w:val="19"/>
+        </w:rPr>
+        <w:t>cte</w:t>
+      </w:r>
+      <w:proofErr w:type="spellEnd"/>
     </w:p>
     <w:p>
       <w:pPr>
@@ -6328,6 +7642,7 @@
         </w:rPr>
         <w:t>(</w:t>
       </w:r>
+      <w:proofErr w:type="spellStart"/>
       <w:r>
         <w:rPr>
           <w:rFonts w:ascii="Consolas" w:hAnsi="Consolas" w:cs="Consolas"/>
@@ -6338,6 +7653,7 @@
         </w:rPr>
         <w:t>host_since</w:t>
       </w:r>
+      <w:proofErr w:type="spellEnd"/>
       <w:r>
         <w:rPr>
           <w:rFonts w:ascii="Consolas" w:hAnsi="Consolas" w:cs="Consolas"/>
@@ -6423,6 +7739,7 @@
         </w:rPr>
         <w:t>(</w:t>
       </w:r>
+      <w:proofErr w:type="spellStart"/>
       <w:r>
         <w:rPr>
           <w:rFonts w:ascii="Consolas" w:hAnsi="Consolas" w:cs="Consolas"/>
@@ -6433,6 +7750,7 @@
         </w:rPr>
         <w:t>host_since</w:t>
       </w:r>
+      <w:proofErr w:type="spellEnd"/>
       <w:r>
         <w:rPr>
           <w:rFonts w:ascii="Consolas" w:hAnsi="Consolas" w:cs="Consolas"/>
@@ -6502,6 +7820,7 @@
         <w:rPr>
           <w:noProof/>
         </w:rPr>
+        <w:lastRenderedPageBreak/>
         <w:drawing>
           <wp:inline distT="0" distB="0" distL="0" distR="0" wp14:anchorId="3F4135FB" wp14:editId="4F6E51B8">
             <wp:extent cx="3581400" cy="3479800"/>
@@ -6518,7 +7837,7 @@
                     <pic:cNvPicPr/>
                   </pic:nvPicPr>
                   <pic:blipFill>
-                    <a:blip r:embed="rId9"/>
+                    <a:blip r:embed="rId10"/>
                     <a:stretch>
                       <a:fillRect/>
                     </a:stretch>
@@ -6587,7 +7906,29 @@
           <w:szCs w:val="19"/>
         </w:rPr>
         <w:tab/>
-        <w:t>E. Review Rating Breakdown By Stars.</w:t>
+        <w:t xml:space="preserve">E. Review Rating Breakdown </w:t>
+      </w:r>
+      <w:proofErr w:type="gramStart"/>
+      <w:r>
+        <w:rPr>
+          <w:rFonts w:ascii="Consolas" w:hAnsi="Consolas" w:cs="Consolas"/>
+          <w:color w:val="008000"/>
+          <w:kern w:val="0"/>
+          <w:sz w:val="19"/>
+          <w:szCs w:val="19"/>
+        </w:rPr>
+        <w:t>By</w:t>
+      </w:r>
+      <w:proofErr w:type="gramEnd"/>
+      <w:r>
+        <w:rPr>
+          <w:rFonts w:ascii="Consolas" w:hAnsi="Consolas" w:cs="Consolas"/>
+          <w:color w:val="008000"/>
+          <w:kern w:val="0"/>
+          <w:sz w:val="19"/>
+          <w:szCs w:val="19"/>
+        </w:rPr>
+        <w:t xml:space="preserve"> Stars.</w:t>
       </w:r>
     </w:p>
     <w:p>
@@ -6664,6 +8005,7 @@
         </w:rPr>
         <w:t>(</w:t>
       </w:r>
+      <w:proofErr w:type="spellStart"/>
       <w:r>
         <w:rPr>
           <w:rFonts w:ascii="Consolas" w:hAnsi="Consolas" w:cs="Consolas"/>
@@ -6674,6 +8016,7 @@
         </w:rPr>
         <w:t>review_scores_rating</w:t>
       </w:r>
+      <w:proofErr w:type="spellEnd"/>
       <w:r>
         <w:rPr>
           <w:rFonts w:ascii="Consolas" w:hAnsi="Consolas" w:cs="Consolas"/>
@@ -6799,6 +8142,7 @@
         </w:rPr>
         <w:t>(</w:t>
       </w:r>
+      <w:proofErr w:type="spellStart"/>
       <w:r>
         <w:rPr>
           <w:rFonts w:ascii="Consolas" w:hAnsi="Consolas" w:cs="Consolas"/>
@@ -6809,6 +8153,7 @@
         </w:rPr>
         <w:t>number_of_reviews</w:t>
       </w:r>
+      <w:proofErr w:type="spellEnd"/>
       <w:r>
         <w:rPr>
           <w:rFonts w:ascii="Consolas" w:hAnsi="Consolas" w:cs="Consolas"/>
@@ -6847,8 +8192,20 @@
           <w:sz w:val="19"/>
           <w:szCs w:val="19"/>
         </w:rPr>
-        <w:t xml:space="preserve"> number_of_reviews</w:t>
-      </w:r>
+        <w:t xml:space="preserve"> </w:t>
+      </w:r>
+      <w:proofErr w:type="spellStart"/>
+      <w:r>
+        <w:rPr>
+          <w:rFonts w:ascii="Consolas" w:hAnsi="Consolas" w:cs="Consolas"/>
+          <w:color w:val="000000"/>
+          <w:kern w:val="0"/>
+          <w:sz w:val="19"/>
+          <w:szCs w:val="19"/>
+        </w:rPr>
+        <w:t>number_of_reviews</w:t>
+      </w:r>
+      <w:proofErr w:type="spellEnd"/>
     </w:p>
     <w:p>
       <w:pPr>
@@ -6882,7 +8239,18 @@
           <w:sz w:val="19"/>
           <w:szCs w:val="19"/>
         </w:rPr>
-        <w:t xml:space="preserve"> dbo</w:t>
+        <w:t xml:space="preserve"> </w:t>
+      </w:r>
+      <w:proofErr w:type="spellStart"/>
+      <w:r>
+        <w:rPr>
+          <w:rFonts w:ascii="Consolas" w:hAnsi="Consolas" w:cs="Consolas"/>
+          <w:color w:val="000000"/>
+          <w:kern w:val="0"/>
+          <w:sz w:val="19"/>
+          <w:szCs w:val="19"/>
+        </w:rPr>
+        <w:t>dbo</w:t>
       </w:r>
       <w:r>
         <w:rPr>
@@ -6904,6 +8272,7 @@
         </w:rPr>
         <w:t>listings_cleaned</w:t>
       </w:r>
+      <w:proofErr w:type="spellEnd"/>
     </w:p>
     <w:p>
       <w:pPr>
@@ -6979,6 +8348,7 @@
         </w:rPr>
         <w:t>(</w:t>
       </w:r>
+      <w:proofErr w:type="spellStart"/>
       <w:r>
         <w:rPr>
           <w:rFonts w:ascii="Consolas" w:hAnsi="Consolas" w:cs="Consolas"/>
@@ -6989,6 +8359,7 @@
         </w:rPr>
         <w:t>review_scores_rating</w:t>
       </w:r>
+      <w:proofErr w:type="spellEnd"/>
       <w:r>
         <w:rPr>
           <w:rFonts w:ascii="Consolas" w:hAnsi="Consolas" w:cs="Consolas"/>
@@ -7094,6 +8465,7 @@
         </w:rPr>
         <w:t>(</w:t>
       </w:r>
+      <w:proofErr w:type="spellStart"/>
       <w:r>
         <w:rPr>
           <w:rFonts w:ascii="Consolas" w:hAnsi="Consolas" w:cs="Consolas"/>
@@ -7104,6 +8476,7 @@
         </w:rPr>
         <w:t>review_scores_rating</w:t>
       </w:r>
+      <w:proofErr w:type="spellEnd"/>
       <w:r>
         <w:rPr>
           <w:rFonts w:ascii="Consolas" w:hAnsi="Consolas" w:cs="Consolas"/>
@@ -7229,7 +8602,7 @@
                     <pic:cNvPicPr/>
                   </pic:nvPicPr>
                   <pic:blipFill>
-                    <a:blip r:embed="rId10"/>
+                    <a:blip r:embed="rId11"/>
                     <a:stretch>
                       <a:fillRect/>
                     </a:stretch>
@@ -7313,23 +8686,9 @@
           <w:szCs w:val="19"/>
         </w:rPr>
         <w:tab/>
-        <w:t>F. Review Comments Breakdown By Positive/Negative Feedback</w:t>
-      </w:r>
-    </w:p>
-    <w:p>
-      <w:pPr>
-        <w:autoSpaceDE w:val="0"/>
-        <w:autoSpaceDN w:val="0"/>
-        <w:adjustRightInd w:val="0"/>
-        <w:spacing w:after="0" w:line="240" w:lineRule="auto"/>
-        <w:rPr>
-          <w:rFonts w:ascii="Consolas" w:hAnsi="Consolas" w:cs="Consolas"/>
-          <w:color w:val="000000"/>
-          <w:kern w:val="0"/>
-          <w:sz w:val="19"/>
-          <w:szCs w:val="19"/>
-        </w:rPr>
-      </w:pPr>
+        <w:t xml:space="preserve">F. Review Comments Breakdown </w:t>
+      </w:r>
+      <w:proofErr w:type="gramStart"/>
       <w:r>
         <w:rPr>
           <w:rFonts w:ascii="Consolas" w:hAnsi="Consolas" w:cs="Consolas"/>
@@ -7338,6 +8697,42 @@
           <w:sz w:val="19"/>
           <w:szCs w:val="19"/>
         </w:rPr>
+        <w:t>By</w:t>
+      </w:r>
+      <w:proofErr w:type="gramEnd"/>
+      <w:r>
+        <w:rPr>
+          <w:rFonts w:ascii="Consolas" w:hAnsi="Consolas" w:cs="Consolas"/>
+          <w:color w:val="008000"/>
+          <w:kern w:val="0"/>
+          <w:sz w:val="19"/>
+          <w:szCs w:val="19"/>
+        </w:rPr>
+        <w:t xml:space="preserve"> Positive/Negative Feedback</w:t>
+      </w:r>
+    </w:p>
+    <w:p>
+      <w:pPr>
+        <w:autoSpaceDE w:val="0"/>
+        <w:autoSpaceDN w:val="0"/>
+        <w:adjustRightInd w:val="0"/>
+        <w:spacing w:after="0" w:line="240" w:lineRule="auto"/>
+        <w:rPr>
+          <w:rFonts w:ascii="Consolas" w:hAnsi="Consolas" w:cs="Consolas"/>
+          <w:color w:val="000000"/>
+          <w:kern w:val="0"/>
+          <w:sz w:val="19"/>
+          <w:szCs w:val="19"/>
+        </w:rPr>
+      </w:pPr>
+      <w:r>
+        <w:rPr>
+          <w:rFonts w:ascii="Consolas" w:hAnsi="Consolas" w:cs="Consolas"/>
+          <w:color w:val="008000"/>
+          <w:kern w:val="0"/>
+          <w:sz w:val="19"/>
+          <w:szCs w:val="19"/>
+        </w:rPr>
         <w:t>---</w:t>
       </w:r>
       <w:r>
@@ -7359,7 +8754,29 @@
           <w:szCs w:val="19"/>
         </w:rPr>
         <w:tab/>
-        <w:t>1. This statement create function to split and count the most used word.</w:t>
+        <w:t xml:space="preserve">1. This statement </w:t>
+      </w:r>
+      <w:proofErr w:type="gramStart"/>
+      <w:r>
+        <w:rPr>
+          <w:rFonts w:ascii="Consolas" w:hAnsi="Consolas" w:cs="Consolas"/>
+          <w:color w:val="008000"/>
+          <w:kern w:val="0"/>
+          <w:sz w:val="19"/>
+          <w:szCs w:val="19"/>
+        </w:rPr>
+        <w:t>create</w:t>
+      </w:r>
+      <w:proofErr w:type="gramEnd"/>
+      <w:r>
+        <w:rPr>
+          <w:rFonts w:ascii="Consolas" w:hAnsi="Consolas" w:cs="Consolas"/>
+          <w:color w:val="008000"/>
+          <w:kern w:val="0"/>
+          <w:sz w:val="19"/>
+          <w:szCs w:val="19"/>
+        </w:rPr>
+        <w:t xml:space="preserve"> function to split and count the most used word.</w:t>
       </w:r>
     </w:p>
     <w:p>
@@ -7414,7 +8831,29 @@
           <w:sz w:val="19"/>
           <w:szCs w:val="19"/>
         </w:rPr>
-        <w:t xml:space="preserve"> [dbo]</w:t>
+        <w:t xml:space="preserve"> [</w:t>
+      </w:r>
+      <w:proofErr w:type="spellStart"/>
+      <w:r>
+        <w:rPr>
+          <w:rFonts w:ascii="Consolas" w:hAnsi="Consolas" w:cs="Consolas"/>
+          <w:color w:val="000000"/>
+          <w:kern w:val="0"/>
+          <w:sz w:val="19"/>
+          <w:szCs w:val="19"/>
+        </w:rPr>
+        <w:t>dbo</w:t>
+      </w:r>
+      <w:proofErr w:type="spellEnd"/>
+      <w:r>
+        <w:rPr>
+          <w:rFonts w:ascii="Consolas" w:hAnsi="Consolas" w:cs="Consolas"/>
+          <w:color w:val="000000"/>
+          <w:kern w:val="0"/>
+          <w:sz w:val="19"/>
+          <w:szCs w:val="19"/>
+        </w:rPr>
+        <w:t>]</w:t>
       </w:r>
       <w:r>
         <w:rPr>
@@ -8664,6 +10103,7 @@
           <w:sz w:val="19"/>
           <w:szCs w:val="19"/>
         </w:rPr>
+        <w:lastRenderedPageBreak/>
         <w:t>E4</w:t>
       </w:r>
       <w:r>
@@ -8811,6 +10251,7 @@
           <w:szCs w:val="19"/>
         </w:rPr>
       </w:pPr>
+      <w:proofErr w:type="spellStart"/>
       <w:r>
         <w:rPr>
           <w:rFonts w:ascii="Consolas" w:hAnsi="Consolas" w:cs="Consolas"/>
@@ -8821,6 +10262,7 @@
         </w:rPr>
         <w:t>cteTally</w:t>
       </w:r>
+      <w:proofErr w:type="spellEnd"/>
       <w:r>
         <w:rPr>
           <w:rFonts w:ascii="Consolas" w:hAnsi="Consolas" w:cs="Consolas"/>
@@ -9246,6 +10688,7 @@
           <w:szCs w:val="19"/>
         </w:rPr>
       </w:pPr>
+      <w:proofErr w:type="spellStart"/>
       <w:r>
         <w:rPr>
           <w:rFonts w:ascii="Consolas" w:hAnsi="Consolas" w:cs="Consolas"/>
@@ -9256,6 +10699,7 @@
         </w:rPr>
         <w:t>cteStart</w:t>
       </w:r>
+      <w:proofErr w:type="spellEnd"/>
       <w:r>
         <w:rPr>
           <w:rFonts w:ascii="Consolas" w:hAnsi="Consolas" w:cs="Consolas"/>
@@ -9504,7 +10948,29 @@
           <w:sz w:val="19"/>
           <w:szCs w:val="19"/>
         </w:rPr>
-        <w:t xml:space="preserve"> cteTally t </w:t>
+        <w:t xml:space="preserve"> </w:t>
+      </w:r>
+      <w:proofErr w:type="spellStart"/>
+      <w:r>
+        <w:rPr>
+          <w:rFonts w:ascii="Consolas" w:hAnsi="Consolas" w:cs="Consolas"/>
+          <w:color w:val="000000"/>
+          <w:kern w:val="0"/>
+          <w:sz w:val="19"/>
+          <w:szCs w:val="19"/>
+        </w:rPr>
+        <w:t>cteTally</w:t>
+      </w:r>
+      <w:proofErr w:type="spellEnd"/>
+      <w:r>
+        <w:rPr>
+          <w:rFonts w:ascii="Consolas" w:hAnsi="Consolas" w:cs="Consolas"/>
+          <w:color w:val="000000"/>
+          <w:kern w:val="0"/>
+          <w:sz w:val="19"/>
+          <w:szCs w:val="19"/>
+        </w:rPr>
+        <w:t xml:space="preserve"> t </w:t>
       </w:r>
       <w:r>
         <w:rPr>
@@ -9696,6 +11162,7 @@
           <w:szCs w:val="19"/>
         </w:rPr>
       </w:pPr>
+      <w:proofErr w:type="spellStart"/>
       <w:r>
         <w:rPr>
           <w:rFonts w:ascii="Consolas" w:hAnsi="Consolas" w:cs="Consolas"/>
@@ -9706,6 +11173,7 @@
         </w:rPr>
         <w:t>cteLen</w:t>
       </w:r>
+      <w:proofErr w:type="spellEnd"/>
       <w:r>
         <w:rPr>
           <w:rFonts w:ascii="Consolas" w:hAnsi="Consolas" w:cs="Consolas"/>
@@ -10149,7 +11617,29 @@
           <w:sz w:val="19"/>
           <w:szCs w:val="19"/>
         </w:rPr>
-        <w:t xml:space="preserve"> cteStart s</w:t>
+        <w:t xml:space="preserve"> </w:t>
+      </w:r>
+      <w:proofErr w:type="spellStart"/>
+      <w:r>
+        <w:rPr>
+          <w:rFonts w:ascii="Consolas" w:hAnsi="Consolas" w:cs="Consolas"/>
+          <w:color w:val="000000"/>
+          <w:kern w:val="0"/>
+          <w:sz w:val="19"/>
+          <w:szCs w:val="19"/>
+        </w:rPr>
+        <w:t>cteStart</w:t>
+      </w:r>
+      <w:proofErr w:type="spellEnd"/>
+      <w:r>
+        <w:rPr>
+          <w:rFonts w:ascii="Consolas" w:hAnsi="Consolas" w:cs="Consolas"/>
+          <w:color w:val="000000"/>
+          <w:kern w:val="0"/>
+          <w:sz w:val="19"/>
+          <w:szCs w:val="19"/>
+        </w:rPr>
+        <w:t xml:space="preserve"> s</w:t>
       </w:r>
     </w:p>
     <w:p>
@@ -10234,7 +11724,29 @@
           <w:sz w:val="19"/>
           <w:szCs w:val="19"/>
         </w:rPr>
-        <w:t xml:space="preserve">    ItemNumber </w:t>
+        <w:t xml:space="preserve">    </w:t>
+      </w:r>
+      <w:proofErr w:type="spellStart"/>
+      <w:r>
+        <w:rPr>
+          <w:rFonts w:ascii="Consolas" w:hAnsi="Consolas" w:cs="Consolas"/>
+          <w:color w:val="000000"/>
+          <w:kern w:val="0"/>
+          <w:sz w:val="19"/>
+          <w:szCs w:val="19"/>
+        </w:rPr>
+        <w:t>ItemNumber</w:t>
+      </w:r>
+      <w:proofErr w:type="spellEnd"/>
+      <w:r>
+        <w:rPr>
+          <w:rFonts w:ascii="Consolas" w:hAnsi="Consolas" w:cs="Consolas"/>
+          <w:color w:val="000000"/>
+          <w:kern w:val="0"/>
+          <w:sz w:val="19"/>
+          <w:szCs w:val="19"/>
+        </w:rPr>
+        <w:t xml:space="preserve"> </w:t>
       </w:r>
       <w:r>
         <w:rPr>
@@ -10574,7 +12086,29 @@
           <w:sz w:val="19"/>
           <w:szCs w:val="19"/>
         </w:rPr>
-        <w:t xml:space="preserve"> cteLen l</w:t>
+        <w:t xml:space="preserve"> </w:t>
+      </w:r>
+      <w:proofErr w:type="spellStart"/>
+      <w:r>
+        <w:rPr>
+          <w:rFonts w:ascii="Consolas" w:hAnsi="Consolas" w:cs="Consolas"/>
+          <w:color w:val="000000"/>
+          <w:kern w:val="0"/>
+          <w:sz w:val="19"/>
+          <w:szCs w:val="19"/>
+        </w:rPr>
+        <w:t>cteLen</w:t>
+      </w:r>
+      <w:proofErr w:type="spellEnd"/>
+      <w:r>
+        <w:rPr>
+          <w:rFonts w:ascii="Consolas" w:hAnsi="Consolas" w:cs="Consolas"/>
+          <w:color w:val="000000"/>
+          <w:kern w:val="0"/>
+          <w:sz w:val="19"/>
+          <w:szCs w:val="19"/>
+        </w:rPr>
+        <w:t xml:space="preserve"> l</w:t>
       </w:r>
       <w:r>
         <w:rPr>
@@ -10660,23 +12194,9 @@
           <w:szCs w:val="19"/>
         </w:rPr>
         <w:tab/>
-        <w:t xml:space="preserve">2. This statement calls function dbo.DelimitedSplitN4K on dbo.reviews to split words </w:t>
-      </w:r>
-    </w:p>
-    <w:p>
-      <w:pPr>
-        <w:autoSpaceDE w:val="0"/>
-        <w:autoSpaceDN w:val="0"/>
-        <w:adjustRightInd w:val="0"/>
-        <w:spacing w:after="0" w:line="240" w:lineRule="auto"/>
-        <w:rPr>
-          <w:rFonts w:ascii="Consolas" w:hAnsi="Consolas" w:cs="Consolas"/>
-          <w:color w:val="000000"/>
-          <w:kern w:val="0"/>
-          <w:sz w:val="19"/>
-          <w:szCs w:val="19"/>
-        </w:rPr>
-      </w:pPr>
+        <w:t xml:space="preserve">2. This statement calls function dbo.DelimitedSplitN4K on </w:t>
+      </w:r>
+      <w:proofErr w:type="spellStart"/>
       <w:r>
         <w:rPr>
           <w:rFonts w:ascii="Consolas" w:hAnsi="Consolas" w:cs="Consolas"/>
@@ -10685,6 +12205,42 @@
           <w:sz w:val="19"/>
           <w:szCs w:val="19"/>
         </w:rPr>
+        <w:t>dbo.reviews</w:t>
+      </w:r>
+      <w:proofErr w:type="spellEnd"/>
+      <w:r>
+        <w:rPr>
+          <w:rFonts w:ascii="Consolas" w:hAnsi="Consolas" w:cs="Consolas"/>
+          <w:color w:val="008000"/>
+          <w:kern w:val="0"/>
+          <w:sz w:val="19"/>
+          <w:szCs w:val="19"/>
+        </w:rPr>
+        <w:t xml:space="preserve"> to split words </w:t>
+      </w:r>
+    </w:p>
+    <w:p>
+      <w:pPr>
+        <w:autoSpaceDE w:val="0"/>
+        <w:autoSpaceDN w:val="0"/>
+        <w:adjustRightInd w:val="0"/>
+        <w:spacing w:after="0" w:line="240" w:lineRule="auto"/>
+        <w:rPr>
+          <w:rFonts w:ascii="Consolas" w:hAnsi="Consolas" w:cs="Consolas"/>
+          <w:color w:val="000000"/>
+          <w:kern w:val="0"/>
+          <w:sz w:val="19"/>
+          <w:szCs w:val="19"/>
+        </w:rPr>
+      </w:pPr>
+      <w:r>
+        <w:rPr>
+          <w:rFonts w:ascii="Consolas" w:hAnsi="Consolas" w:cs="Consolas"/>
+          <w:color w:val="008000"/>
+          <w:kern w:val="0"/>
+          <w:sz w:val="19"/>
+          <w:szCs w:val="19"/>
+        </w:rPr>
         <w:t>---</w:t>
       </w:r>
       <w:r>
@@ -10706,7 +12262,29 @@
           <w:szCs w:val="19"/>
         </w:rPr>
         <w:tab/>
-        <w:t>from comments column, distinct them and counts the number of occurrences.</w:t>
+        <w:t xml:space="preserve">from comments column, </w:t>
+      </w:r>
+      <w:proofErr w:type="gramStart"/>
+      <w:r>
+        <w:rPr>
+          <w:rFonts w:ascii="Consolas" w:hAnsi="Consolas" w:cs="Consolas"/>
+          <w:color w:val="008000"/>
+          <w:kern w:val="0"/>
+          <w:sz w:val="19"/>
+          <w:szCs w:val="19"/>
+        </w:rPr>
+        <w:t>distinct</w:t>
+      </w:r>
+      <w:proofErr w:type="gramEnd"/>
+      <w:r>
+        <w:rPr>
+          <w:rFonts w:ascii="Consolas" w:hAnsi="Consolas" w:cs="Consolas"/>
+          <w:color w:val="008000"/>
+          <w:kern w:val="0"/>
+          <w:sz w:val="19"/>
+          <w:szCs w:val="19"/>
+        </w:rPr>
+        <w:t xml:space="preserve"> them and counts the number of occurrences.</w:t>
       </w:r>
     </w:p>
     <w:p>
@@ -10786,7 +12364,18 @@
           <w:sz w:val="19"/>
           <w:szCs w:val="19"/>
         </w:rPr>
-        <w:t xml:space="preserve">    x</w:t>
+        <w:t xml:space="preserve">    </w:t>
+      </w:r>
+      <w:proofErr w:type="spellStart"/>
+      <w:r>
+        <w:rPr>
+          <w:rFonts w:ascii="Consolas" w:hAnsi="Consolas" w:cs="Consolas"/>
+          <w:color w:val="000000"/>
+          <w:kern w:val="0"/>
+          <w:sz w:val="19"/>
+          <w:szCs w:val="19"/>
+        </w:rPr>
+        <w:t>x</w:t>
       </w:r>
       <w:r>
         <w:rPr>
@@ -10808,6 +12397,7 @@
         </w:rPr>
         <w:t>Item</w:t>
       </w:r>
+      <w:proofErr w:type="spellEnd"/>
       <w:r>
         <w:rPr>
           <w:rFonts w:ascii="Consolas" w:hAnsi="Consolas" w:cs="Consolas"/>
@@ -10841,7 +12431,6 @@
           <w:sz w:val="19"/>
           <w:szCs w:val="19"/>
         </w:rPr>
-        <w:lastRenderedPageBreak/>
         <w:t xml:space="preserve">    </w:t>
       </w:r>
       <w:r>
@@ -10897,6 +12486,103 @@
           <w:sz w:val="19"/>
           <w:szCs w:val="19"/>
         </w:rPr>
+        <w:t xml:space="preserve"> </w:t>
+      </w:r>
+      <w:proofErr w:type="spellStart"/>
+      <w:r>
+        <w:rPr>
+          <w:rFonts w:ascii="Consolas" w:hAnsi="Consolas" w:cs="Consolas"/>
+          <w:color w:val="000000"/>
+          <w:kern w:val="0"/>
+          <w:sz w:val="19"/>
+          <w:szCs w:val="19"/>
+        </w:rPr>
+        <w:t>dbo</w:t>
+      </w:r>
+      <w:r>
+        <w:rPr>
+          <w:rFonts w:ascii="Consolas" w:hAnsi="Consolas" w:cs="Consolas"/>
+          <w:color w:val="808080"/>
+          <w:kern w:val="0"/>
+          <w:sz w:val="19"/>
+          <w:szCs w:val="19"/>
+        </w:rPr>
+        <w:t>.</w:t>
+      </w:r>
+      <w:r>
+        <w:rPr>
+          <w:rFonts w:ascii="Consolas" w:hAnsi="Consolas" w:cs="Consolas"/>
+          <w:color w:val="000000"/>
+          <w:kern w:val="0"/>
+          <w:sz w:val="19"/>
+          <w:szCs w:val="19"/>
+        </w:rPr>
+        <w:t>reviews</w:t>
+      </w:r>
+      <w:proofErr w:type="spellEnd"/>
+      <w:r>
+        <w:rPr>
+          <w:rFonts w:ascii="Consolas" w:hAnsi="Consolas" w:cs="Consolas"/>
+          <w:color w:val="000000"/>
+          <w:kern w:val="0"/>
+          <w:sz w:val="19"/>
+          <w:szCs w:val="19"/>
+        </w:rPr>
+        <w:t xml:space="preserve"> p</w:t>
+      </w:r>
+    </w:p>
+    <w:p>
+      <w:pPr>
+        <w:autoSpaceDE w:val="0"/>
+        <w:autoSpaceDN w:val="0"/>
+        <w:adjustRightInd w:val="0"/>
+        <w:spacing w:after="0" w:line="240" w:lineRule="auto"/>
+        <w:rPr>
+          <w:rFonts w:ascii="Consolas" w:hAnsi="Consolas" w:cs="Consolas"/>
+          <w:color w:val="000000"/>
+          <w:kern w:val="0"/>
+          <w:sz w:val="19"/>
+          <w:szCs w:val="19"/>
+        </w:rPr>
+      </w:pPr>
+      <w:r>
+        <w:rPr>
+          <w:rFonts w:ascii="Consolas" w:hAnsi="Consolas" w:cs="Consolas"/>
+          <w:color w:val="808080"/>
+          <w:kern w:val="0"/>
+          <w:sz w:val="19"/>
+          <w:szCs w:val="19"/>
+        </w:rPr>
+        <w:t>CROSS</w:t>
+      </w:r>
+      <w:r>
+        <w:rPr>
+          <w:rFonts w:ascii="Consolas" w:hAnsi="Consolas" w:cs="Consolas"/>
+          <w:color w:val="000000"/>
+          <w:kern w:val="0"/>
+          <w:sz w:val="19"/>
+          <w:szCs w:val="19"/>
+        </w:rPr>
+        <w:t xml:space="preserve"> </w:t>
+      </w:r>
+      <w:r>
+        <w:rPr>
+          <w:rFonts w:ascii="Consolas" w:hAnsi="Consolas" w:cs="Consolas"/>
+          <w:color w:val="808080"/>
+          <w:kern w:val="0"/>
+          <w:sz w:val="19"/>
+          <w:szCs w:val="19"/>
+        </w:rPr>
+        <w:t>APPLY</w:t>
+      </w:r>
+      <w:r>
+        <w:rPr>
+          <w:rFonts w:ascii="Consolas" w:hAnsi="Consolas" w:cs="Consolas"/>
+          <w:color w:val="000000"/>
+          <w:kern w:val="0"/>
+          <w:sz w:val="19"/>
+          <w:szCs w:val="19"/>
+        </w:rPr>
         <w:t xml:space="preserve"> dbo</w:t>
       </w:r>
       <w:r>
@@ -10917,62 +12603,28 @@
           <w:sz w:val="19"/>
           <w:szCs w:val="19"/>
         </w:rPr>
-        <w:t>reviews p</w:t>
-      </w:r>
-    </w:p>
-    <w:p>
-      <w:pPr>
-        <w:autoSpaceDE w:val="0"/>
-        <w:autoSpaceDN w:val="0"/>
-        <w:adjustRightInd w:val="0"/>
-        <w:spacing w:after="0" w:line="240" w:lineRule="auto"/>
-        <w:rPr>
-          <w:rFonts w:ascii="Consolas" w:hAnsi="Consolas" w:cs="Consolas"/>
-          <w:color w:val="000000"/>
-          <w:kern w:val="0"/>
-          <w:sz w:val="19"/>
-          <w:szCs w:val="19"/>
-        </w:rPr>
-      </w:pPr>
-      <w:r>
-        <w:rPr>
-          <w:rFonts w:ascii="Consolas" w:hAnsi="Consolas" w:cs="Consolas"/>
-          <w:color w:val="808080"/>
-          <w:kern w:val="0"/>
-          <w:sz w:val="19"/>
-          <w:szCs w:val="19"/>
-        </w:rPr>
-        <w:t>CROSS</w:t>
-      </w:r>
-      <w:r>
-        <w:rPr>
-          <w:rFonts w:ascii="Consolas" w:hAnsi="Consolas" w:cs="Consolas"/>
-          <w:color w:val="000000"/>
-          <w:kern w:val="0"/>
-          <w:sz w:val="19"/>
-          <w:szCs w:val="19"/>
-        </w:rPr>
-        <w:t xml:space="preserve"> </w:t>
-      </w:r>
-      <w:r>
-        <w:rPr>
-          <w:rFonts w:ascii="Consolas" w:hAnsi="Consolas" w:cs="Consolas"/>
-          <w:color w:val="808080"/>
-          <w:kern w:val="0"/>
-          <w:sz w:val="19"/>
-          <w:szCs w:val="19"/>
-        </w:rPr>
-        <w:t>APPLY</w:t>
-      </w:r>
-      <w:r>
-        <w:rPr>
-          <w:rFonts w:ascii="Consolas" w:hAnsi="Consolas" w:cs="Consolas"/>
-          <w:color w:val="000000"/>
-          <w:kern w:val="0"/>
-          <w:sz w:val="19"/>
-          <w:szCs w:val="19"/>
-        </w:rPr>
-        <w:t xml:space="preserve"> dbo</w:t>
+        <w:t>DelimitedSplitN4K</w:t>
+      </w:r>
+      <w:r>
+        <w:rPr>
+          <w:rFonts w:ascii="Consolas" w:hAnsi="Consolas" w:cs="Consolas"/>
+          <w:color w:val="808080"/>
+          <w:kern w:val="0"/>
+          <w:sz w:val="19"/>
+          <w:szCs w:val="19"/>
+        </w:rPr>
+        <w:t>(</w:t>
+      </w:r>
+      <w:proofErr w:type="spellStart"/>
+      <w:r>
+        <w:rPr>
+          <w:rFonts w:ascii="Consolas" w:hAnsi="Consolas" w:cs="Consolas"/>
+          <w:color w:val="000000"/>
+          <w:kern w:val="0"/>
+          <w:sz w:val="19"/>
+          <w:szCs w:val="19"/>
+        </w:rPr>
+        <w:t>p</w:t>
       </w:r>
       <w:r>
         <w:rPr>
@@ -10992,7 +12644,103 @@
           <w:sz w:val="19"/>
           <w:szCs w:val="19"/>
         </w:rPr>
-        <w:t>DelimitedSplitN4K</w:t>
+        <w:t>comments</w:t>
+      </w:r>
+      <w:proofErr w:type="spellEnd"/>
+      <w:r>
+        <w:rPr>
+          <w:rFonts w:ascii="Consolas" w:hAnsi="Consolas" w:cs="Consolas"/>
+          <w:color w:val="808080"/>
+          <w:kern w:val="0"/>
+          <w:sz w:val="19"/>
+          <w:szCs w:val="19"/>
+        </w:rPr>
+        <w:t>,</w:t>
+      </w:r>
+      <w:r>
+        <w:rPr>
+          <w:rFonts w:ascii="Consolas" w:hAnsi="Consolas" w:cs="Consolas"/>
+          <w:color w:val="000000"/>
+          <w:kern w:val="0"/>
+          <w:sz w:val="19"/>
+          <w:szCs w:val="19"/>
+        </w:rPr>
+        <w:t xml:space="preserve"> </w:t>
+      </w:r>
+      <w:r>
+        <w:rPr>
+          <w:rFonts w:ascii="Consolas" w:hAnsi="Consolas" w:cs="Consolas"/>
+          <w:color w:val="FF0000"/>
+          <w:kern w:val="0"/>
+          <w:sz w:val="19"/>
+          <w:szCs w:val="19"/>
+        </w:rPr>
+        <w:t>' '</w:t>
+      </w:r>
+      <w:r>
+        <w:rPr>
+          <w:rFonts w:ascii="Consolas" w:hAnsi="Consolas" w:cs="Consolas"/>
+          <w:color w:val="808080"/>
+          <w:kern w:val="0"/>
+          <w:sz w:val="19"/>
+          <w:szCs w:val="19"/>
+        </w:rPr>
+        <w:t>)</w:t>
+      </w:r>
+      <w:r>
+        <w:rPr>
+          <w:rFonts w:ascii="Consolas" w:hAnsi="Consolas" w:cs="Consolas"/>
+          <w:color w:val="000000"/>
+          <w:kern w:val="0"/>
+          <w:sz w:val="19"/>
+          <w:szCs w:val="19"/>
+        </w:rPr>
+        <w:t xml:space="preserve"> x</w:t>
+      </w:r>
+    </w:p>
+    <w:p>
+      <w:pPr>
+        <w:autoSpaceDE w:val="0"/>
+        <w:autoSpaceDN w:val="0"/>
+        <w:adjustRightInd w:val="0"/>
+        <w:spacing w:after="0" w:line="240" w:lineRule="auto"/>
+        <w:rPr>
+          <w:rFonts w:ascii="Consolas" w:hAnsi="Consolas" w:cs="Consolas"/>
+          <w:color w:val="000000"/>
+          <w:kern w:val="0"/>
+          <w:sz w:val="19"/>
+          <w:szCs w:val="19"/>
+        </w:rPr>
+      </w:pPr>
+      <w:r>
+        <w:rPr>
+          <w:rFonts w:ascii="Consolas" w:hAnsi="Consolas" w:cs="Consolas"/>
+          <w:color w:val="0000FF"/>
+          <w:kern w:val="0"/>
+          <w:sz w:val="19"/>
+          <w:szCs w:val="19"/>
+        </w:rPr>
+        <w:t>WHERE</w:t>
+      </w:r>
+      <w:r>
+        <w:rPr>
+          <w:rFonts w:ascii="Consolas" w:hAnsi="Consolas" w:cs="Consolas"/>
+          <w:color w:val="000000"/>
+          <w:kern w:val="0"/>
+          <w:sz w:val="19"/>
+          <w:szCs w:val="19"/>
+        </w:rPr>
+        <w:t xml:space="preserve"> </w:t>
+      </w:r>
+      <w:r>
+        <w:rPr>
+          <w:rFonts w:ascii="Consolas" w:hAnsi="Consolas" w:cs="Consolas"/>
+          <w:color w:val="FF00FF"/>
+          <w:kern w:val="0"/>
+          <w:sz w:val="19"/>
+          <w:szCs w:val="19"/>
+        </w:rPr>
+        <w:t>LTRIM</w:t>
       </w:r>
       <w:r>
         <w:rPr>
@@ -11007,12 +12755,33 @@
       <w:r>
         <w:rPr>
           <w:rFonts w:ascii="Consolas" w:hAnsi="Consolas" w:cs="Consolas"/>
-          <w:color w:val="000000"/>
-          <w:kern w:val="0"/>
-          <w:sz w:val="19"/>
-          <w:szCs w:val="19"/>
-        </w:rPr>
-        <w:t>p</w:t>
+          <w:color w:val="FF00FF"/>
+          <w:kern w:val="0"/>
+          <w:sz w:val="19"/>
+          <w:szCs w:val="19"/>
+        </w:rPr>
+        <w:t>RTRIM</w:t>
+      </w:r>
+      <w:r>
+        <w:rPr>
+          <w:rFonts w:ascii="Consolas" w:hAnsi="Consolas" w:cs="Consolas"/>
+          <w:color w:val="808080"/>
+          <w:kern w:val="0"/>
+          <w:sz w:val="19"/>
+          <w:szCs w:val="19"/>
+        </w:rPr>
+        <w:t>(</w:t>
+      </w:r>
+      <w:proofErr w:type="spellStart"/>
+      <w:r>
+        <w:rPr>
+          <w:rFonts w:ascii="Consolas" w:hAnsi="Consolas" w:cs="Consolas"/>
+          <w:color w:val="000000"/>
+          <w:kern w:val="0"/>
+          <w:sz w:val="19"/>
+          <w:szCs w:val="19"/>
+        </w:rPr>
+        <w:t>x</w:t>
       </w:r>
       <w:r>
         <w:rPr>
@@ -11032,17 +12801,38 @@
           <w:sz w:val="19"/>
           <w:szCs w:val="19"/>
         </w:rPr>
-        <w:t>comments</w:t>
-      </w:r>
-      <w:r>
-        <w:rPr>
-          <w:rFonts w:ascii="Consolas" w:hAnsi="Consolas" w:cs="Consolas"/>
-          <w:color w:val="808080"/>
-          <w:kern w:val="0"/>
-          <w:sz w:val="19"/>
-          <w:szCs w:val="19"/>
-        </w:rPr>
-        <w:t>,</w:t>
+        <w:t>Item</w:t>
+      </w:r>
+      <w:proofErr w:type="spellEnd"/>
+      <w:r>
+        <w:rPr>
+          <w:rFonts w:ascii="Consolas" w:hAnsi="Consolas" w:cs="Consolas"/>
+          <w:color w:val="808080"/>
+          <w:kern w:val="0"/>
+          <w:sz w:val="19"/>
+          <w:szCs w:val="19"/>
+        </w:rPr>
+        <w:t>))</w:t>
+      </w:r>
+      <w:r>
+        <w:rPr>
+          <w:rFonts w:ascii="Consolas" w:hAnsi="Consolas" w:cs="Consolas"/>
+          <w:color w:val="000000"/>
+          <w:kern w:val="0"/>
+          <w:sz w:val="19"/>
+          <w:szCs w:val="19"/>
+        </w:rPr>
+        <w:t xml:space="preserve"> </w:t>
+      </w:r>
+      <w:r>
+        <w:rPr>
+          <w:rFonts w:ascii="Consolas" w:hAnsi="Consolas" w:cs="Consolas"/>
+          <w:color w:val="808080"/>
+          <w:kern w:val="0"/>
+          <w:sz w:val="19"/>
+          <w:szCs w:val="19"/>
+        </w:rPr>
+        <w:t>&lt;&gt;</w:t>
       </w:r>
       <w:r>
         <w:rPr>
@@ -11062,103 +12852,64 @@
           <w:sz w:val="19"/>
           <w:szCs w:val="19"/>
         </w:rPr>
-        <w:t>' '</w:t>
-      </w:r>
-      <w:r>
-        <w:rPr>
-          <w:rFonts w:ascii="Consolas" w:hAnsi="Consolas" w:cs="Consolas"/>
-          <w:color w:val="808080"/>
-          <w:kern w:val="0"/>
-          <w:sz w:val="19"/>
-          <w:szCs w:val="19"/>
-        </w:rPr>
-        <w:t>)</w:t>
-      </w:r>
-      <w:r>
-        <w:rPr>
-          <w:rFonts w:ascii="Consolas" w:hAnsi="Consolas" w:cs="Consolas"/>
-          <w:color w:val="000000"/>
-          <w:kern w:val="0"/>
-          <w:sz w:val="19"/>
-          <w:szCs w:val="19"/>
-        </w:rPr>
-        <w:t xml:space="preserve"> x</w:t>
-      </w:r>
-    </w:p>
-    <w:p>
-      <w:pPr>
-        <w:autoSpaceDE w:val="0"/>
-        <w:autoSpaceDN w:val="0"/>
-        <w:adjustRightInd w:val="0"/>
-        <w:spacing w:after="0" w:line="240" w:lineRule="auto"/>
-        <w:rPr>
-          <w:rFonts w:ascii="Consolas" w:hAnsi="Consolas" w:cs="Consolas"/>
-          <w:color w:val="000000"/>
-          <w:kern w:val="0"/>
-          <w:sz w:val="19"/>
-          <w:szCs w:val="19"/>
-        </w:rPr>
-      </w:pPr>
-      <w:r>
-        <w:rPr>
-          <w:rFonts w:ascii="Consolas" w:hAnsi="Consolas" w:cs="Consolas"/>
-          <w:color w:val="0000FF"/>
-          <w:kern w:val="0"/>
-          <w:sz w:val="19"/>
-          <w:szCs w:val="19"/>
-        </w:rPr>
-        <w:t>WHERE</w:t>
-      </w:r>
-      <w:r>
-        <w:rPr>
-          <w:rFonts w:ascii="Consolas" w:hAnsi="Consolas" w:cs="Consolas"/>
-          <w:color w:val="000000"/>
-          <w:kern w:val="0"/>
-          <w:sz w:val="19"/>
-          <w:szCs w:val="19"/>
-        </w:rPr>
-        <w:t xml:space="preserve"> </w:t>
-      </w:r>
-      <w:r>
-        <w:rPr>
-          <w:rFonts w:ascii="Consolas" w:hAnsi="Consolas" w:cs="Consolas"/>
-          <w:color w:val="FF00FF"/>
-          <w:kern w:val="0"/>
-          <w:sz w:val="19"/>
-          <w:szCs w:val="19"/>
-        </w:rPr>
-        <w:t>LTRIM</w:t>
-      </w:r>
-      <w:r>
-        <w:rPr>
-          <w:rFonts w:ascii="Consolas" w:hAnsi="Consolas" w:cs="Consolas"/>
-          <w:color w:val="808080"/>
-          <w:kern w:val="0"/>
-          <w:sz w:val="19"/>
-          <w:szCs w:val="19"/>
-        </w:rPr>
-        <w:t>(</w:t>
-      </w:r>
-      <w:r>
-        <w:rPr>
-          <w:rFonts w:ascii="Consolas" w:hAnsi="Consolas" w:cs="Consolas"/>
-          <w:color w:val="FF00FF"/>
-          <w:kern w:val="0"/>
-          <w:sz w:val="19"/>
-          <w:szCs w:val="19"/>
-        </w:rPr>
-        <w:t>RTRIM</w:t>
-      </w:r>
-      <w:r>
-        <w:rPr>
-          <w:rFonts w:ascii="Consolas" w:hAnsi="Consolas" w:cs="Consolas"/>
-          <w:color w:val="808080"/>
-          <w:kern w:val="0"/>
-          <w:sz w:val="19"/>
-          <w:szCs w:val="19"/>
-        </w:rPr>
-        <w:t>(</w:t>
-      </w:r>
+        <w:t>''</w:t>
+      </w:r>
+    </w:p>
+    <w:p>
+      <w:pPr>
+        <w:autoSpaceDE w:val="0"/>
+        <w:autoSpaceDN w:val="0"/>
+        <w:adjustRightInd w:val="0"/>
+        <w:spacing w:after="0" w:line="240" w:lineRule="auto"/>
+        <w:rPr>
+          <w:rFonts w:ascii="Consolas" w:hAnsi="Consolas" w:cs="Consolas"/>
+          <w:color w:val="000000"/>
+          <w:kern w:val="0"/>
+          <w:sz w:val="19"/>
+          <w:szCs w:val="19"/>
+        </w:rPr>
+      </w:pPr>
+      <w:r>
+        <w:rPr>
+          <w:rFonts w:ascii="Consolas" w:hAnsi="Consolas" w:cs="Consolas"/>
+          <w:color w:val="0000FF"/>
+          <w:kern w:val="0"/>
+          <w:sz w:val="19"/>
+          <w:szCs w:val="19"/>
+        </w:rPr>
+        <w:t>GROUP</w:t>
+      </w:r>
+      <w:r>
+        <w:rPr>
+          <w:rFonts w:ascii="Consolas" w:hAnsi="Consolas" w:cs="Consolas"/>
+          <w:color w:val="000000"/>
+          <w:kern w:val="0"/>
+          <w:sz w:val="19"/>
+          <w:szCs w:val="19"/>
+        </w:rPr>
+        <w:t xml:space="preserve"> </w:t>
+      </w:r>
+      <w:r>
+        <w:rPr>
+          <w:rFonts w:ascii="Consolas" w:hAnsi="Consolas" w:cs="Consolas"/>
+          <w:color w:val="0000FF"/>
+          <w:kern w:val="0"/>
+          <w:sz w:val="19"/>
+          <w:szCs w:val="19"/>
+        </w:rPr>
+        <w:t>BY</w:t>
+      </w:r>
+      <w:r>
+        <w:rPr>
+          <w:rFonts w:ascii="Consolas" w:hAnsi="Consolas" w:cs="Consolas"/>
+          <w:color w:val="000000"/>
+          <w:kern w:val="0"/>
+          <w:sz w:val="19"/>
+          <w:szCs w:val="19"/>
+        </w:rPr>
+        <w:t xml:space="preserve"> </w:t>
+      </w:r>
+      <w:proofErr w:type="spellStart"/>
       <w:r>
         <w:rPr>
           <w:rFonts w:ascii="Consolas" w:hAnsi="Consolas" w:cs="Consolas"/>
@@ -11189,131 +12940,7 @@
         </w:rPr>
         <w:t>Item</w:t>
       </w:r>
-      <w:r>
-        <w:rPr>
-          <w:rFonts w:ascii="Consolas" w:hAnsi="Consolas" w:cs="Consolas"/>
-          <w:color w:val="808080"/>
-          <w:kern w:val="0"/>
-          <w:sz w:val="19"/>
-          <w:szCs w:val="19"/>
-        </w:rPr>
-        <w:t>))</w:t>
-      </w:r>
-      <w:r>
-        <w:rPr>
-          <w:rFonts w:ascii="Consolas" w:hAnsi="Consolas" w:cs="Consolas"/>
-          <w:color w:val="000000"/>
-          <w:kern w:val="0"/>
-          <w:sz w:val="19"/>
-          <w:szCs w:val="19"/>
-        </w:rPr>
-        <w:t xml:space="preserve"> </w:t>
-      </w:r>
-      <w:r>
-        <w:rPr>
-          <w:rFonts w:ascii="Consolas" w:hAnsi="Consolas" w:cs="Consolas"/>
-          <w:color w:val="808080"/>
-          <w:kern w:val="0"/>
-          <w:sz w:val="19"/>
-          <w:szCs w:val="19"/>
-        </w:rPr>
-        <w:t>&lt;&gt;</w:t>
-      </w:r>
-      <w:r>
-        <w:rPr>
-          <w:rFonts w:ascii="Consolas" w:hAnsi="Consolas" w:cs="Consolas"/>
-          <w:color w:val="000000"/>
-          <w:kern w:val="0"/>
-          <w:sz w:val="19"/>
-          <w:szCs w:val="19"/>
-        </w:rPr>
-        <w:t xml:space="preserve"> </w:t>
-      </w:r>
-      <w:r>
-        <w:rPr>
-          <w:rFonts w:ascii="Consolas" w:hAnsi="Consolas" w:cs="Consolas"/>
-          <w:color w:val="FF0000"/>
-          <w:kern w:val="0"/>
-          <w:sz w:val="19"/>
-          <w:szCs w:val="19"/>
-        </w:rPr>
-        <w:t>''</w:t>
-      </w:r>
-    </w:p>
-    <w:p>
-      <w:pPr>
-        <w:autoSpaceDE w:val="0"/>
-        <w:autoSpaceDN w:val="0"/>
-        <w:adjustRightInd w:val="0"/>
-        <w:spacing w:after="0" w:line="240" w:lineRule="auto"/>
-        <w:rPr>
-          <w:rFonts w:ascii="Consolas" w:hAnsi="Consolas" w:cs="Consolas"/>
-          <w:color w:val="000000"/>
-          <w:kern w:val="0"/>
-          <w:sz w:val="19"/>
-          <w:szCs w:val="19"/>
-        </w:rPr>
-      </w:pPr>
-      <w:r>
-        <w:rPr>
-          <w:rFonts w:ascii="Consolas" w:hAnsi="Consolas" w:cs="Consolas"/>
-          <w:color w:val="0000FF"/>
-          <w:kern w:val="0"/>
-          <w:sz w:val="19"/>
-          <w:szCs w:val="19"/>
-        </w:rPr>
-        <w:t>GROUP</w:t>
-      </w:r>
-      <w:r>
-        <w:rPr>
-          <w:rFonts w:ascii="Consolas" w:hAnsi="Consolas" w:cs="Consolas"/>
-          <w:color w:val="000000"/>
-          <w:kern w:val="0"/>
-          <w:sz w:val="19"/>
-          <w:szCs w:val="19"/>
-        </w:rPr>
-        <w:t xml:space="preserve"> </w:t>
-      </w:r>
-      <w:r>
-        <w:rPr>
-          <w:rFonts w:ascii="Consolas" w:hAnsi="Consolas" w:cs="Consolas"/>
-          <w:color w:val="0000FF"/>
-          <w:kern w:val="0"/>
-          <w:sz w:val="19"/>
-          <w:szCs w:val="19"/>
-        </w:rPr>
-        <w:t>BY</w:t>
-      </w:r>
-      <w:r>
-        <w:rPr>
-          <w:rFonts w:ascii="Consolas" w:hAnsi="Consolas" w:cs="Consolas"/>
-          <w:color w:val="000000"/>
-          <w:kern w:val="0"/>
-          <w:sz w:val="19"/>
-          <w:szCs w:val="19"/>
-        </w:rPr>
-        <w:t xml:space="preserve"> x</w:t>
-      </w:r>
-      <w:r>
-        <w:rPr>
-          <w:rFonts w:ascii="Consolas" w:hAnsi="Consolas" w:cs="Consolas"/>
-          <w:color w:val="808080"/>
-          <w:kern w:val="0"/>
-          <w:sz w:val="19"/>
-          <w:szCs w:val="19"/>
-        </w:rPr>
-        <w:t>.</w:t>
-      </w:r>
-      <w:r>
-        <w:rPr>
-          <w:rFonts w:ascii="Consolas" w:hAnsi="Consolas" w:cs="Consolas"/>
-          <w:color w:val="000000"/>
-          <w:kern w:val="0"/>
-          <w:sz w:val="19"/>
-          <w:szCs w:val="19"/>
-        </w:rPr>
-        <w:t>Item</w:t>
-      </w:r>
+      <w:proofErr w:type="spellEnd"/>
     </w:p>
     <w:p>
       <w:pPr>
@@ -11484,7 +13111,7 @@
                     <pic:cNvPicPr/>
                   </pic:nvPicPr>
                   <pic:blipFill>
-                    <a:blip r:embed="rId11"/>
+                    <a:blip r:embed="rId12"/>
                     <a:stretch>
                       <a:fillRect/>
                     </a:stretch>
@@ -11507,18 +13134,31 @@
     </w:p>
     <w:p>
       <w:pPr>
-        <w:autoSpaceDE w:val="0"/>
-        <w:autoSpaceDN w:val="0"/>
-        <w:adjustRightInd w:val="0"/>
-        <w:spacing w:after="0" w:line="240" w:lineRule="auto"/>
-        <w:rPr>
-          <w:rFonts w:ascii="Consolas" w:hAnsi="Consolas" w:cs="Consolas"/>
-          <w:color w:val="000000"/>
-          <w:kern w:val="0"/>
-          <w:sz w:val="19"/>
-          <w:szCs w:val="19"/>
-        </w:rPr>
-      </w:pPr>
+        <w:tabs>
+          <w:tab w:val="left" w:pos="8335"/>
+        </w:tabs>
+        <w:autoSpaceDE w:val="0"/>
+        <w:autoSpaceDN w:val="0"/>
+        <w:adjustRightInd w:val="0"/>
+        <w:spacing w:after="0" w:line="240" w:lineRule="auto"/>
+        <w:rPr>
+          <w:rFonts w:ascii="Consolas" w:hAnsi="Consolas" w:cs="Consolas"/>
+          <w:color w:val="000000"/>
+          <w:kern w:val="0"/>
+          <w:sz w:val="19"/>
+          <w:szCs w:val="19"/>
+        </w:rPr>
+      </w:pPr>
+      <w:r>
+        <w:rPr>
+          <w:rFonts w:ascii="Consolas" w:hAnsi="Consolas" w:cs="Consolas"/>
+          <w:color w:val="000000"/>
+          <w:kern w:val="0"/>
+          <w:sz w:val="19"/>
+          <w:szCs w:val="19"/>
+        </w:rPr>
+        <w:tab/>
+      </w:r>
     </w:p>
     <w:p>
       <w:pPr>
@@ -11649,6 +13289,7 @@
           <w:sz w:val="19"/>
           <w:szCs w:val="19"/>
         </w:rPr>
+        <w:lastRenderedPageBreak/>
         <w:t>--</w:t>
       </w:r>
       <w:r>
@@ -11720,7 +13361,29 @@
           <w:sz w:val="19"/>
           <w:szCs w:val="19"/>
         </w:rPr>
-        <w:t xml:space="preserve"> cte </w:t>
+        <w:t xml:space="preserve"> </w:t>
+      </w:r>
+      <w:proofErr w:type="spellStart"/>
+      <w:r>
+        <w:rPr>
+          <w:rFonts w:ascii="Consolas" w:hAnsi="Consolas" w:cs="Consolas"/>
+          <w:color w:val="000000"/>
+          <w:kern w:val="0"/>
+          <w:sz w:val="19"/>
+          <w:szCs w:val="19"/>
+        </w:rPr>
+        <w:t>cte</w:t>
+      </w:r>
+      <w:proofErr w:type="spellEnd"/>
+      <w:r>
+        <w:rPr>
+          <w:rFonts w:ascii="Consolas" w:hAnsi="Consolas" w:cs="Consolas"/>
+          <w:color w:val="000000"/>
+          <w:kern w:val="0"/>
+          <w:sz w:val="19"/>
+          <w:szCs w:val="19"/>
+        </w:rPr>
+        <w:t xml:space="preserve"> </w:t>
       </w:r>
       <w:r>
         <w:rPr>
@@ -11935,7 +13598,29 @@
           <w:sz w:val="19"/>
           <w:szCs w:val="19"/>
         </w:rPr>
-        <w:t>'%not_clean%'</w:t>
+        <w:t>'%</w:t>
+      </w:r>
+      <w:proofErr w:type="spellStart"/>
+      <w:r>
+        <w:rPr>
+          <w:rFonts w:ascii="Consolas" w:hAnsi="Consolas" w:cs="Consolas"/>
+          <w:color w:val="FF0000"/>
+          <w:kern w:val="0"/>
+          <w:sz w:val="19"/>
+          <w:szCs w:val="19"/>
+        </w:rPr>
+        <w:t>not_clean</w:t>
+      </w:r>
+      <w:proofErr w:type="spellEnd"/>
+      <w:r>
+        <w:rPr>
+          <w:rFonts w:ascii="Consolas" w:hAnsi="Consolas" w:cs="Consolas"/>
+          <w:color w:val="FF0000"/>
+          <w:kern w:val="0"/>
+          <w:sz w:val="19"/>
+          <w:szCs w:val="19"/>
+        </w:rPr>
+        <w:t>%'</w:t>
       </w:r>
       <w:r>
         <w:rPr>
@@ -12030,7 +13715,29 @@
           <w:sz w:val="19"/>
           <w:szCs w:val="19"/>
         </w:rPr>
-        <w:t>'%not_nice%'</w:t>
+        <w:t>'%</w:t>
+      </w:r>
+      <w:proofErr w:type="spellStart"/>
+      <w:r>
+        <w:rPr>
+          <w:rFonts w:ascii="Consolas" w:hAnsi="Consolas" w:cs="Consolas"/>
+          <w:color w:val="FF0000"/>
+          <w:kern w:val="0"/>
+          <w:sz w:val="19"/>
+          <w:szCs w:val="19"/>
+        </w:rPr>
+        <w:t>not_nice</w:t>
+      </w:r>
+      <w:proofErr w:type="spellEnd"/>
+      <w:r>
+        <w:rPr>
+          <w:rFonts w:ascii="Consolas" w:hAnsi="Consolas" w:cs="Consolas"/>
+          <w:color w:val="FF0000"/>
+          <w:kern w:val="0"/>
+          <w:sz w:val="19"/>
+          <w:szCs w:val="19"/>
+        </w:rPr>
+        <w:t>%'</w:t>
       </w:r>
     </w:p>
     <w:p>
@@ -12115,7 +13822,29 @@
           <w:sz w:val="19"/>
           <w:szCs w:val="19"/>
         </w:rPr>
-        <w:t>'%not_recommend%'</w:t>
+        <w:t>'%</w:t>
+      </w:r>
+      <w:proofErr w:type="spellStart"/>
+      <w:r>
+        <w:rPr>
+          <w:rFonts w:ascii="Consolas" w:hAnsi="Consolas" w:cs="Consolas"/>
+          <w:color w:val="FF0000"/>
+          <w:kern w:val="0"/>
+          <w:sz w:val="19"/>
+          <w:szCs w:val="19"/>
+        </w:rPr>
+        <w:t>not_recommend</w:t>
+      </w:r>
+      <w:proofErr w:type="spellEnd"/>
+      <w:r>
+        <w:rPr>
+          <w:rFonts w:ascii="Consolas" w:hAnsi="Consolas" w:cs="Consolas"/>
+          <w:color w:val="FF0000"/>
+          <w:kern w:val="0"/>
+          <w:sz w:val="19"/>
+          <w:szCs w:val="19"/>
+        </w:rPr>
+        <w:t>%'</w:t>
       </w:r>
     </w:p>
     <w:p>
@@ -12200,7 +13929,29 @@
           <w:sz w:val="19"/>
           <w:szCs w:val="19"/>
         </w:rPr>
-        <w:t>'%not_perfect%'</w:t>
+        <w:t>'%</w:t>
+      </w:r>
+      <w:proofErr w:type="spellStart"/>
+      <w:r>
+        <w:rPr>
+          <w:rFonts w:ascii="Consolas" w:hAnsi="Consolas" w:cs="Consolas"/>
+          <w:color w:val="FF0000"/>
+          <w:kern w:val="0"/>
+          <w:sz w:val="19"/>
+          <w:szCs w:val="19"/>
+        </w:rPr>
+        <w:t>not_perfect</w:t>
+      </w:r>
+      <w:proofErr w:type="spellEnd"/>
+      <w:r>
+        <w:rPr>
+          <w:rFonts w:ascii="Consolas" w:hAnsi="Consolas" w:cs="Consolas"/>
+          <w:color w:val="FF0000"/>
+          <w:kern w:val="0"/>
+          <w:sz w:val="19"/>
+          <w:szCs w:val="19"/>
+        </w:rPr>
+        <w:t>%'</w:t>
       </w:r>
     </w:p>
     <w:p>
@@ -12285,7 +14036,29 @@
           <w:sz w:val="19"/>
           <w:szCs w:val="19"/>
         </w:rPr>
-        <w:t>'%not_comfortable%'</w:t>
+        <w:t>'%</w:t>
+      </w:r>
+      <w:proofErr w:type="spellStart"/>
+      <w:r>
+        <w:rPr>
+          <w:rFonts w:ascii="Consolas" w:hAnsi="Consolas" w:cs="Consolas"/>
+          <w:color w:val="FF0000"/>
+          <w:kern w:val="0"/>
+          <w:sz w:val="19"/>
+          <w:szCs w:val="19"/>
+        </w:rPr>
+        <w:t>not_comfortable</w:t>
+      </w:r>
+      <w:proofErr w:type="spellEnd"/>
+      <w:r>
+        <w:rPr>
+          <w:rFonts w:ascii="Consolas" w:hAnsi="Consolas" w:cs="Consolas"/>
+          <w:color w:val="FF0000"/>
+          <w:kern w:val="0"/>
+          <w:sz w:val="19"/>
+          <w:szCs w:val="19"/>
+        </w:rPr>
+        <w:t>%'</w:t>
       </w:r>
     </w:p>
     <w:p>
@@ -12370,7 +14143,29 @@
           <w:sz w:val="19"/>
           <w:szCs w:val="19"/>
         </w:rPr>
-        <w:t>'%not_good%'</w:t>
+        <w:t>'%</w:t>
+      </w:r>
+      <w:proofErr w:type="spellStart"/>
+      <w:r>
+        <w:rPr>
+          <w:rFonts w:ascii="Consolas" w:hAnsi="Consolas" w:cs="Consolas"/>
+          <w:color w:val="FF0000"/>
+          <w:kern w:val="0"/>
+          <w:sz w:val="19"/>
+          <w:szCs w:val="19"/>
+        </w:rPr>
+        <w:t>not_good</w:t>
+      </w:r>
+      <w:proofErr w:type="spellEnd"/>
+      <w:r>
+        <w:rPr>
+          <w:rFonts w:ascii="Consolas" w:hAnsi="Consolas" w:cs="Consolas"/>
+          <w:color w:val="FF0000"/>
+          <w:kern w:val="0"/>
+          <w:sz w:val="19"/>
+          <w:szCs w:val="19"/>
+        </w:rPr>
+        <w:t>%'</w:t>
       </w:r>
     </w:p>
     <w:p>
@@ -12455,7 +14250,29 @@
           <w:sz w:val="19"/>
           <w:szCs w:val="19"/>
         </w:rPr>
-        <w:t>'%not_well%'</w:t>
+        <w:t>'%</w:t>
+      </w:r>
+      <w:proofErr w:type="spellStart"/>
+      <w:r>
+        <w:rPr>
+          <w:rFonts w:ascii="Consolas" w:hAnsi="Consolas" w:cs="Consolas"/>
+          <w:color w:val="FF0000"/>
+          <w:kern w:val="0"/>
+          <w:sz w:val="19"/>
+          <w:szCs w:val="19"/>
+        </w:rPr>
+        <w:t>not_well</w:t>
+      </w:r>
+      <w:proofErr w:type="spellEnd"/>
+      <w:r>
+        <w:rPr>
+          <w:rFonts w:ascii="Consolas" w:hAnsi="Consolas" w:cs="Consolas"/>
+          <w:color w:val="FF0000"/>
+          <w:kern w:val="0"/>
+          <w:sz w:val="19"/>
+          <w:szCs w:val="19"/>
+        </w:rPr>
+        <w:t>%'</w:t>
       </w:r>
     </w:p>
     <w:p>
@@ -12540,7 +14357,29 @@
           <w:sz w:val="19"/>
           <w:szCs w:val="19"/>
         </w:rPr>
-        <w:t>'%not_wonderful%'</w:t>
+        <w:t>'%</w:t>
+      </w:r>
+      <w:proofErr w:type="spellStart"/>
+      <w:r>
+        <w:rPr>
+          <w:rFonts w:ascii="Consolas" w:hAnsi="Consolas" w:cs="Consolas"/>
+          <w:color w:val="FF0000"/>
+          <w:kern w:val="0"/>
+          <w:sz w:val="19"/>
+          <w:szCs w:val="19"/>
+        </w:rPr>
+        <w:t>not_wonderful</w:t>
+      </w:r>
+      <w:proofErr w:type="spellEnd"/>
+      <w:r>
+        <w:rPr>
+          <w:rFonts w:ascii="Consolas" w:hAnsi="Consolas" w:cs="Consolas"/>
+          <w:color w:val="FF0000"/>
+          <w:kern w:val="0"/>
+          <w:sz w:val="19"/>
+          <w:szCs w:val="19"/>
+        </w:rPr>
+        <w:t>%'</w:t>
       </w:r>
     </w:p>
     <w:p>
@@ -12625,7 +14464,29 @@
           <w:sz w:val="19"/>
           <w:szCs w:val="19"/>
         </w:rPr>
-        <w:t>'%not_enjoyed%'</w:t>
+        <w:t>'%</w:t>
+      </w:r>
+      <w:proofErr w:type="spellStart"/>
+      <w:r>
+        <w:rPr>
+          <w:rFonts w:ascii="Consolas" w:hAnsi="Consolas" w:cs="Consolas"/>
+          <w:color w:val="FF0000"/>
+          <w:kern w:val="0"/>
+          <w:sz w:val="19"/>
+          <w:szCs w:val="19"/>
+        </w:rPr>
+        <w:t>not_enjoyed</w:t>
+      </w:r>
+      <w:proofErr w:type="spellEnd"/>
+      <w:r>
+        <w:rPr>
+          <w:rFonts w:ascii="Consolas" w:hAnsi="Consolas" w:cs="Consolas"/>
+          <w:color w:val="FF0000"/>
+          <w:kern w:val="0"/>
+          <w:sz w:val="19"/>
+          <w:szCs w:val="19"/>
+        </w:rPr>
+        <w:t>%'</w:t>
       </w:r>
     </w:p>
     <w:p>
@@ -12710,7 +14571,29 @@
           <w:sz w:val="19"/>
           <w:szCs w:val="19"/>
         </w:rPr>
-        <w:t>'%not_recommend%'</w:t>
+        <w:t>'%</w:t>
+      </w:r>
+      <w:proofErr w:type="spellStart"/>
+      <w:r>
+        <w:rPr>
+          <w:rFonts w:ascii="Consolas" w:hAnsi="Consolas" w:cs="Consolas"/>
+          <w:color w:val="FF0000"/>
+          <w:kern w:val="0"/>
+          <w:sz w:val="19"/>
+          <w:szCs w:val="19"/>
+        </w:rPr>
+        <w:t>not_recommend</w:t>
+      </w:r>
+      <w:proofErr w:type="spellEnd"/>
+      <w:r>
+        <w:rPr>
+          <w:rFonts w:ascii="Consolas" w:hAnsi="Consolas" w:cs="Consolas"/>
+          <w:color w:val="FF0000"/>
+          <w:kern w:val="0"/>
+          <w:sz w:val="19"/>
+          <w:szCs w:val="19"/>
+        </w:rPr>
+        <w:t>%'</w:t>
       </w:r>
     </w:p>
     <w:p>
@@ -12795,7 +14678,29 @@
           <w:sz w:val="19"/>
           <w:szCs w:val="19"/>
         </w:rPr>
-        <w:t>'%not_beautiful%'</w:t>
+        <w:t>'%</w:t>
+      </w:r>
+      <w:proofErr w:type="spellStart"/>
+      <w:r>
+        <w:rPr>
+          <w:rFonts w:ascii="Consolas" w:hAnsi="Consolas" w:cs="Consolas"/>
+          <w:color w:val="FF0000"/>
+          <w:kern w:val="0"/>
+          <w:sz w:val="19"/>
+          <w:szCs w:val="19"/>
+        </w:rPr>
+        <w:t>not_beautiful</w:t>
+      </w:r>
+      <w:proofErr w:type="spellEnd"/>
+      <w:r>
+        <w:rPr>
+          <w:rFonts w:ascii="Consolas" w:hAnsi="Consolas" w:cs="Consolas"/>
+          <w:color w:val="FF0000"/>
+          <w:kern w:val="0"/>
+          <w:sz w:val="19"/>
+          <w:szCs w:val="19"/>
+        </w:rPr>
+        <w:t>%'</w:t>
       </w:r>
     </w:p>
     <w:p>
@@ -12880,7 +14785,29 @@
           <w:sz w:val="19"/>
           <w:szCs w:val="19"/>
         </w:rPr>
-        <w:t>'%not_responsive%'</w:t>
+        <w:t>'%</w:t>
+      </w:r>
+      <w:proofErr w:type="spellStart"/>
+      <w:r>
+        <w:rPr>
+          <w:rFonts w:ascii="Consolas" w:hAnsi="Consolas" w:cs="Consolas"/>
+          <w:color w:val="FF0000"/>
+          <w:kern w:val="0"/>
+          <w:sz w:val="19"/>
+          <w:szCs w:val="19"/>
+        </w:rPr>
+        <w:t>not_responsive</w:t>
+      </w:r>
+      <w:proofErr w:type="spellEnd"/>
+      <w:r>
+        <w:rPr>
+          <w:rFonts w:ascii="Consolas" w:hAnsi="Consolas" w:cs="Consolas"/>
+          <w:color w:val="FF0000"/>
+          <w:kern w:val="0"/>
+          <w:sz w:val="19"/>
+          <w:szCs w:val="19"/>
+        </w:rPr>
+        <w:t>%'</w:t>
       </w:r>
     </w:p>
     <w:p>
@@ -12965,7 +14892,29 @@
           <w:sz w:val="19"/>
           <w:szCs w:val="19"/>
         </w:rPr>
-        <w:t>'%not_quite%'</w:t>
+        <w:t>'%</w:t>
+      </w:r>
+      <w:proofErr w:type="spellStart"/>
+      <w:r>
+        <w:rPr>
+          <w:rFonts w:ascii="Consolas" w:hAnsi="Consolas" w:cs="Consolas"/>
+          <w:color w:val="FF0000"/>
+          <w:kern w:val="0"/>
+          <w:sz w:val="19"/>
+          <w:szCs w:val="19"/>
+        </w:rPr>
+        <w:t>not_quite</w:t>
+      </w:r>
+      <w:proofErr w:type="spellEnd"/>
+      <w:r>
+        <w:rPr>
+          <w:rFonts w:ascii="Consolas" w:hAnsi="Consolas" w:cs="Consolas"/>
+          <w:color w:val="FF0000"/>
+          <w:kern w:val="0"/>
+          <w:sz w:val="19"/>
+          <w:szCs w:val="19"/>
+        </w:rPr>
+        <w:t>%'</w:t>
       </w:r>
     </w:p>
     <w:p>
@@ -13050,7 +14999,29 @@
           <w:sz w:val="19"/>
           <w:szCs w:val="19"/>
         </w:rPr>
-        <w:t>'%not_amazing%'</w:t>
+        <w:t>'%</w:t>
+      </w:r>
+      <w:proofErr w:type="spellStart"/>
+      <w:r>
+        <w:rPr>
+          <w:rFonts w:ascii="Consolas" w:hAnsi="Consolas" w:cs="Consolas"/>
+          <w:color w:val="FF0000"/>
+          <w:kern w:val="0"/>
+          <w:sz w:val="19"/>
+          <w:szCs w:val="19"/>
+        </w:rPr>
+        <w:t>not_amazing</w:t>
+      </w:r>
+      <w:proofErr w:type="spellEnd"/>
+      <w:r>
+        <w:rPr>
+          <w:rFonts w:ascii="Consolas" w:hAnsi="Consolas" w:cs="Consolas"/>
+          <w:color w:val="FF0000"/>
+          <w:kern w:val="0"/>
+          <w:sz w:val="19"/>
+          <w:szCs w:val="19"/>
+        </w:rPr>
+        <w:t>%'</w:t>
       </w:r>
     </w:p>
     <w:p>
@@ -13135,7 +15106,29 @@
           <w:sz w:val="19"/>
           <w:szCs w:val="19"/>
         </w:rPr>
-        <w:t>'%not_convenient%'</w:t>
+        <w:t>'%</w:t>
+      </w:r>
+      <w:proofErr w:type="spellStart"/>
+      <w:r>
+        <w:rPr>
+          <w:rFonts w:ascii="Consolas" w:hAnsi="Consolas" w:cs="Consolas"/>
+          <w:color w:val="FF0000"/>
+          <w:kern w:val="0"/>
+          <w:sz w:val="19"/>
+          <w:szCs w:val="19"/>
+        </w:rPr>
+        <w:t>not_convenient</w:t>
+      </w:r>
+      <w:proofErr w:type="spellEnd"/>
+      <w:r>
+        <w:rPr>
+          <w:rFonts w:ascii="Consolas" w:hAnsi="Consolas" w:cs="Consolas"/>
+          <w:color w:val="FF0000"/>
+          <w:kern w:val="0"/>
+          <w:sz w:val="19"/>
+          <w:szCs w:val="19"/>
+        </w:rPr>
+        <w:t>%'</w:t>
       </w:r>
     </w:p>
     <w:p>
@@ -13365,7 +15358,18 @@
           <w:sz w:val="19"/>
           <w:szCs w:val="19"/>
         </w:rPr>
-        <w:t xml:space="preserve"> dbo</w:t>
+        <w:t xml:space="preserve"> </w:t>
+      </w:r>
+      <w:proofErr w:type="spellStart"/>
+      <w:r>
+        <w:rPr>
+          <w:rFonts w:ascii="Consolas" w:hAnsi="Consolas" w:cs="Consolas"/>
+          <w:color w:val="000000"/>
+          <w:kern w:val="0"/>
+          <w:sz w:val="19"/>
+          <w:szCs w:val="19"/>
+        </w:rPr>
+        <w:t>dbo</w:t>
       </w:r>
       <w:r>
         <w:rPr>
@@ -13387,6 +15391,7 @@
         </w:rPr>
         <w:t>reviews</w:t>
       </w:r>
+      <w:proofErr w:type="spellEnd"/>
       <w:r>
         <w:rPr>
           <w:rFonts w:ascii="Consolas" w:hAnsi="Consolas" w:cs="Consolas"/>
@@ -13520,32 +15525,43 @@
           <w:sz w:val="19"/>
           <w:szCs w:val="19"/>
         </w:rPr>
-        <w:t xml:space="preserve"> number_of_reviews</w:t>
-      </w:r>
-    </w:p>
-    <w:p>
-      <w:pPr>
-        <w:autoSpaceDE w:val="0"/>
-        <w:autoSpaceDN w:val="0"/>
-        <w:adjustRightInd w:val="0"/>
-        <w:spacing w:after="0" w:line="240" w:lineRule="auto"/>
-        <w:rPr>
-          <w:rFonts w:ascii="Consolas" w:hAnsi="Consolas" w:cs="Consolas"/>
-          <w:color w:val="000000"/>
-          <w:kern w:val="0"/>
-          <w:sz w:val="19"/>
-          <w:szCs w:val="19"/>
-        </w:rPr>
-      </w:pPr>
-      <w:r>
-        <w:rPr>
-          <w:rFonts w:ascii="Consolas" w:hAnsi="Consolas" w:cs="Consolas"/>
-          <w:color w:val="0000FF"/>
-          <w:kern w:val="0"/>
-          <w:sz w:val="19"/>
-          <w:szCs w:val="19"/>
-        </w:rPr>
-        <w:lastRenderedPageBreak/>
+        <w:t xml:space="preserve"> </w:t>
+      </w:r>
+      <w:proofErr w:type="spellStart"/>
+      <w:r>
+        <w:rPr>
+          <w:rFonts w:ascii="Consolas" w:hAnsi="Consolas" w:cs="Consolas"/>
+          <w:color w:val="000000"/>
+          <w:kern w:val="0"/>
+          <w:sz w:val="19"/>
+          <w:szCs w:val="19"/>
+        </w:rPr>
+        <w:t>number_of_reviews</w:t>
+      </w:r>
+      <w:proofErr w:type="spellEnd"/>
+    </w:p>
+    <w:p>
+      <w:pPr>
+        <w:autoSpaceDE w:val="0"/>
+        <w:autoSpaceDN w:val="0"/>
+        <w:adjustRightInd w:val="0"/>
+        <w:spacing w:after="0" w:line="240" w:lineRule="auto"/>
+        <w:rPr>
+          <w:rFonts w:ascii="Consolas" w:hAnsi="Consolas" w:cs="Consolas"/>
+          <w:color w:val="000000"/>
+          <w:kern w:val="0"/>
+          <w:sz w:val="19"/>
+          <w:szCs w:val="19"/>
+        </w:rPr>
+      </w:pPr>
+      <w:r>
+        <w:rPr>
+          <w:rFonts w:ascii="Consolas" w:hAnsi="Consolas" w:cs="Consolas"/>
+          <w:color w:val="0000FF"/>
+          <w:kern w:val="0"/>
+          <w:sz w:val="19"/>
+          <w:szCs w:val="19"/>
+        </w:rPr>
         <w:t>FROM</w:t>
       </w:r>
       <w:r>
@@ -13556,8 +15572,20 @@
           <w:sz w:val="19"/>
           <w:szCs w:val="19"/>
         </w:rPr>
-        <w:t xml:space="preserve"> cte</w:t>
-      </w:r>
+        <w:t xml:space="preserve"> </w:t>
+      </w:r>
+      <w:proofErr w:type="spellStart"/>
+      <w:r>
+        <w:rPr>
+          <w:rFonts w:ascii="Consolas" w:hAnsi="Consolas" w:cs="Consolas"/>
+          <w:color w:val="000000"/>
+          <w:kern w:val="0"/>
+          <w:sz w:val="19"/>
+          <w:szCs w:val="19"/>
+        </w:rPr>
+        <w:t>cte</w:t>
+      </w:r>
+      <w:proofErr w:type="spellEnd"/>
     </w:p>
     <w:p>
       <w:pPr>
@@ -13656,7 +15684,7 @@
                     <pic:cNvPicPr/>
                   </pic:nvPicPr>
                   <pic:blipFill>
-                    <a:blip r:embed="rId12"/>
+                    <a:blip r:embed="rId13"/>
                     <a:stretch>
                       <a:fillRect/>
                     </a:stretch>

</xml_diff>